<commit_message>
Endret Arbeidskontrakt og lagt inn 'fysisk design' i iterasjonsdokumentet
</commit_message>
<xml_diff>
--- a/MSF/Arbeidskontrakt.docx
+++ b/MSF/Arbeidskontrakt.docx
@@ -1,6 +1,6 @@
 
 <file path=word/document.xml><?xml version="1.0" encoding="utf-8"?>
-<w:document xmlns:wpc="http://schemas.microsoft.com/office/word/2010/wordprocessingCanvas" xmlns:mo="http://schemas.microsoft.com/office/mac/office/2008/main" xmlns:mc="http://schemas.openxmlformats.org/markup-compatibility/2006" xmlns:mv="urn:schemas-microsoft-com:mac:vml" xmlns:o="urn:schemas-microsoft-com:office:office" xmlns:r="http://schemas.openxmlformats.org/officeDocument/2006/relationships" xmlns:m="http://schemas.openxmlformats.org/officeDocument/2006/math" xmlns:v="urn:schemas-microsoft-com:vml" xmlns:wp14="http://schemas.microsoft.com/office/word/2010/wordprocessingDrawing" xmlns:wp="http://schemas.openxmlformats.org/drawingml/2006/wordprocessingDrawing" xmlns:w10="urn:schemas-microsoft-com:office:word" xmlns:w="http://schemas.openxmlformats.org/wordprocessingml/2006/main" xmlns:w14="http://schemas.microsoft.com/office/word/2010/wordml" xmlns:wpg="http://schemas.microsoft.com/office/word/2010/wordprocessingGroup" xmlns:wpi="http://schemas.microsoft.com/office/word/2010/wordprocessingInk" xmlns:wne="http://schemas.microsoft.com/office/word/2006/wordml" xmlns:wps="http://schemas.microsoft.com/office/word/2010/wordprocessingShape" mc:Ignorable="w14 wp14">
+<w:document xmlns:wpc="http://schemas.microsoft.com/office/word/2010/wordprocessingCanvas" xmlns:cx="http://schemas.microsoft.com/office/drawing/2014/chartex" xmlns:cx1="http://schemas.microsoft.com/office/drawing/2015/9/8/chartex" xmlns:cx2="http://schemas.microsoft.com/office/drawing/2015/10/21/chartex" xmlns:mc="http://schemas.openxmlformats.org/markup-compatibility/2006" xmlns:o="urn:schemas-microsoft-com:office:office" xmlns:r="http://schemas.openxmlformats.org/officeDocument/2006/relationships" xmlns:m="http://schemas.openxmlformats.org/officeDocument/2006/math" xmlns:v="urn:schemas-microsoft-com:vml" xmlns:wp14="http://schemas.microsoft.com/office/word/2010/wordprocessingDrawing" xmlns:wp="http://schemas.openxmlformats.org/drawingml/2006/wordprocessingDrawing" xmlns:w10="urn:schemas-microsoft-com:office:word" xmlns:w="http://schemas.openxmlformats.org/wordprocessingml/2006/main" xmlns:w14="http://schemas.microsoft.com/office/word/2010/wordml" xmlns:w15="http://schemas.microsoft.com/office/word/2012/wordml" xmlns:w16se="http://schemas.microsoft.com/office/word/2015/wordml/symex" xmlns:wpg="http://schemas.microsoft.com/office/word/2010/wordprocessingGroup" xmlns:wpi="http://schemas.microsoft.com/office/word/2010/wordprocessingInk" xmlns:wne="http://schemas.microsoft.com/office/word/2006/wordml" xmlns:wps="http://schemas.microsoft.com/office/word/2010/wordprocessingShape" mc:Ignorable="w14 w15 w16se wp14">
   <w:body>
     <w:p>
       <w:pPr>
@@ -16,7 +16,7 @@
           <w:sz w:val="32"/>
           <w:szCs w:val="32"/>
         </w:rPr>
-        <w:t>Arbeidskontrakt. (Mal - Eksempel på slik)</w:t>
+        <w:t>Arbeidskontrakt</w:t>
       </w:r>
       <w:r>
         <w:rPr>
@@ -37,12 +37,18 @@
         <w:rPr>
           <w:i/>
         </w:rPr>
-        <w:t xml:space="preserve">I arbeidet med å utarbeide en arbeidskontrakt kan MRPI-modellen benyttes: </w:t>
-      </w:r>
-    </w:p>
-    <w:p>
-      <w:pPr>
-        <w:pStyle w:val="ListParagraph"/>
+        <w:t>Følgende punkter er brukt til å utforme arbeidskontrakten.</w:t>
+      </w:r>
+      <w:r>
+        <w:rPr>
+          <w:i/>
+        </w:rPr>
+        <w:t xml:space="preserve"> </w:t>
+      </w:r>
+    </w:p>
+    <w:p>
+      <w:pPr>
+        <w:pStyle w:val="Listeavsnitt"/>
         <w:numPr>
           <w:ilvl w:val="0"/>
           <w:numId w:val="2"/>
@@ -68,7 +74,7 @@
     </w:p>
     <w:p>
       <w:pPr>
-        <w:pStyle w:val="ListParagraph"/>
+        <w:pStyle w:val="Listeavsnitt"/>
         <w:numPr>
           <w:ilvl w:val="0"/>
           <w:numId w:val="2"/>
@@ -94,7 +100,7 @@
     </w:p>
     <w:p>
       <w:pPr>
-        <w:pStyle w:val="ListParagraph"/>
+        <w:pStyle w:val="Listeavsnitt"/>
         <w:numPr>
           <w:ilvl w:val="0"/>
           <w:numId w:val="2"/>
@@ -120,7 +126,7 @@
     </w:p>
     <w:p>
       <w:pPr>
-        <w:pStyle w:val="ListParagraph"/>
+        <w:pStyle w:val="Listeavsnitt"/>
         <w:numPr>
           <w:ilvl w:val="0"/>
           <w:numId w:val="2"/>
@@ -133,6 +139,7 @@
           <w:i/>
         </w:rPr>
       </w:pPr>
+      <w:proofErr w:type="spellStart"/>
       <w:r>
         <w:rPr>
           <w:b/>
@@ -144,7 +151,14 @@
         <w:rPr>
           <w:i/>
         </w:rPr>
-        <w:t>nterpersonlige spørsmål – hvordan er kjemien i teamet?</w:t>
+        <w:t>nterpersonlige</w:t>
+      </w:r>
+      <w:proofErr w:type="spellEnd"/>
+      <w:r>
+        <w:rPr>
+          <w:i/>
+        </w:rPr>
+        <w:t xml:space="preserve"> spørsmål – hvordan er kjemien i teamet?</w:t>
       </w:r>
     </w:p>
     <w:p>
@@ -221,7 +235,7 @@
     </w:p>
     <w:tbl>
       <w:tblPr>
-        <w:tblStyle w:val="TableGrid"/>
+        <w:tblStyle w:val="Tabellrutenett"/>
         <w:tblW w:w="0" w:type="auto"/>
         <w:tblLook w:val="04A0" w:firstRow="1" w:lastRow="0" w:firstColumn="1" w:lastColumn="0" w:noHBand="0" w:noVBand="1"/>
       </w:tblPr>
@@ -287,9 +301,6 @@
                 <w:tab w:val="left" w:pos="1700"/>
               </w:tabs>
             </w:pPr>
-            <w:r>
-              <w:t>Kommentar</w:t>
-            </w:r>
           </w:p>
         </w:tc>
       </w:tr>
@@ -394,7 +405,15 @@
               </w:tabs>
             </w:pPr>
             <w:r>
-              <w:t xml:space="preserve">Overordnet ansvar for versjonshåndteringen ved bruk av GIT, sørger for ryddighet og har oversikt over alle pushes og merges for å forhindre unntak eller tap av data. </w:t>
+              <w:t xml:space="preserve">Overordnet ansvar for versjonshåndteringen ved bruk av GIT, sørger for ryddighet og har oversikt over alle pushes og </w:t>
+            </w:r>
+            <w:proofErr w:type="spellStart"/>
+            <w:r>
+              <w:t>merges</w:t>
+            </w:r>
+            <w:proofErr w:type="spellEnd"/>
+            <w:r>
+              <w:t xml:space="preserve"> for å forhindre unntak eller tap av data. </w:t>
             </w:r>
           </w:p>
         </w:tc>
@@ -453,7 +472,15 @@
               </w:tabs>
             </w:pPr>
             <w:r>
-              <w:t xml:space="preserve">Overordnet ansvar for designprosessen, wireframes og delegerer oppgaver for dette. </w:t>
+              <w:t xml:space="preserve">Overordnet ansvar for designprosessen, </w:t>
+            </w:r>
+            <w:proofErr w:type="spellStart"/>
+            <w:r>
+              <w:t>wireframes</w:t>
+            </w:r>
+            <w:proofErr w:type="spellEnd"/>
+            <w:r>
+              <w:t xml:space="preserve"> og delegerer oppgaver for dette. </w:t>
             </w:r>
           </w:p>
         </w:tc>
@@ -556,23 +583,44 @@
                 <w:tab w:val="left" w:pos="1700"/>
               </w:tabs>
             </w:pPr>
-            <w:r>
-              <w:t>Amrit Singh</w:t>
-            </w:r>
-          </w:p>
-        </w:tc>
-        <w:tc>
-          <w:tcPr>
-            <w:tcW w:w="2129" w:type="dxa"/>
-          </w:tcPr>
-          <w:p>
-            <w:pPr>
-              <w:tabs>
-                <w:tab w:val="left" w:pos="1700"/>
-              </w:tabs>
-            </w:pPr>
-            <w:r>
-              <w:t>Overordnet ansvar for HTML/CSS kode og samarbeider med designansvarlig om oppbyggning (css).</w:t>
+            <w:proofErr w:type="spellStart"/>
+            <w:r>
+              <w:t>Amrit</w:t>
+            </w:r>
+            <w:proofErr w:type="spellEnd"/>
+            <w:r>
+              <w:t xml:space="preserve"> Singh</w:t>
+            </w:r>
+          </w:p>
+        </w:tc>
+        <w:tc>
+          <w:tcPr>
+            <w:tcW w:w="2129" w:type="dxa"/>
+          </w:tcPr>
+          <w:p>
+            <w:pPr>
+              <w:tabs>
+                <w:tab w:val="left" w:pos="1700"/>
+              </w:tabs>
+            </w:pPr>
+            <w:r>
+              <w:t xml:space="preserve">Overordnet ansvar for HTML/CSS kode og samarbeider med designansvarlig om </w:t>
+            </w:r>
+            <w:proofErr w:type="spellStart"/>
+            <w:r>
+              <w:t>oppbyggning</w:t>
+            </w:r>
+            <w:proofErr w:type="spellEnd"/>
+            <w:r>
+              <w:t xml:space="preserve"> (</w:t>
+            </w:r>
+            <w:proofErr w:type="spellStart"/>
+            <w:r>
+              <w:t>css</w:t>
+            </w:r>
+            <w:proofErr w:type="spellEnd"/>
+            <w:r>
+              <w:t>).</w:t>
             </w:r>
           </w:p>
         </w:tc>
@@ -626,7 +674,15 @@
         <w:t>Kommunikasjon internt i gruppen</w:t>
       </w:r>
       <w:r>
-        <w:t xml:space="preserve">. Alle gruppemedlemmer utveksler Mobilnummer, epost-adresse, adresser for effektivt å kommunisere med hverandre. Denne informasjonen skal tilgjengeliggjøres på nettet slik at alle vet hvordan de andre kan kontaktes. </w:t>
+        <w:t xml:space="preserve">. Alle gruppemedlemmer utveksler Mobilnummer, epost-adresse, adresser for effektivt å kommunisere med hverandre. Denne informasjonen skal </w:t>
+      </w:r>
+      <w:proofErr w:type="spellStart"/>
+      <w:r>
+        <w:t>tilgjengeliggjøres</w:t>
+      </w:r>
+      <w:proofErr w:type="spellEnd"/>
+      <w:r>
+        <w:t xml:space="preserve"> på nettet slik at alle vet hvordan de andre kan kontaktes. </w:t>
       </w:r>
     </w:p>
     <w:p>
@@ -641,74 +697,137 @@
       </w:r>
       <w:r>
         <w:t xml:space="preserve">Alle medlemmene skal hver dag loggføre hva de har foretatt seg i løpet av dagen, hvilke dokumenter som har blitt opprette/endret og hvilken dato det er snakk om. Dette gjøres for å dokumentere den iterative prosessen. </w:t>
+      </w:r>
+    </w:p>
+    <w:p>
+      <w:pPr>
+        <w:spacing w:line="360" w:lineRule="auto"/>
+      </w:pPr>
+      <w:r>
+        <w:rPr>
+          <w:u w:val="single"/>
+        </w:rPr>
+        <w:t xml:space="preserve">Fravær (planlagt og </w:t>
+      </w:r>
+      <w:proofErr w:type="spellStart"/>
+      <w:r>
+        <w:rPr>
+          <w:u w:val="single"/>
+        </w:rPr>
+        <w:t>uplanlagt</w:t>
+      </w:r>
+      <w:proofErr w:type="spellEnd"/>
+      <w:r>
+        <w:rPr>
+          <w:u w:val="single"/>
+        </w:rPr>
+        <w:t>)</w:t>
+      </w:r>
+      <w:r>
+        <w:t xml:space="preserve"> skal meldes i god tid – eller snarest mulig - til prosjektleder på den måten som gruppen bestemmer. </w:t>
+      </w:r>
+    </w:p>
+    <w:p>
+      <w:pPr>
+        <w:spacing w:line="360" w:lineRule="auto"/>
+      </w:pPr>
+      <w:r>
+        <w:rPr>
+          <w:u w:val="single"/>
+        </w:rPr>
+        <w:t>Alle avgjørelser søkes løst ved konsensus.</w:t>
+      </w:r>
+      <w:r>
+        <w:t xml:space="preserve"> Ved uenighet avgjør flertallet i gruppen. Alle skal bidra. En forventer engasjement og aktiv deltakelse i forbindelse med gruppearbeid og møter. </w:t>
+      </w:r>
+    </w:p>
+    <w:p>
+      <w:pPr>
+        <w:spacing w:line="360" w:lineRule="auto"/>
+      </w:pPr>
+      <w:r>
+        <w:rPr>
+          <w:u w:val="single"/>
+        </w:rPr>
+        <w:t>Melding ved avvik.</w:t>
+      </w:r>
+      <w:r>
+        <w:t xml:space="preserve"> Dersom noen i gruppen har problemer med å utføre arbeidsoppgaver eller blir forhindret fra å møte opp til prosjektmøter og samlinger, meldes dette omgående til lederen</w:t>
+      </w:r>
+      <w:r>
+        <w:t>.</w:t>
+      </w:r>
+      <w:r>
+        <w:t xml:space="preserve"> Møter avh</w:t>
+      </w:r>
+      <w:r>
+        <w:t xml:space="preserve">oldes hver morgen </w:t>
+      </w:r>
+      <w:proofErr w:type="spellStart"/>
+      <w:r>
+        <w:t>kl</w:t>
+      </w:r>
+      <w:proofErr w:type="spellEnd"/>
+      <w:r>
+        <w:t xml:space="preserve"> 10.00</w:t>
+      </w:r>
+      <w:r>
+        <w:t xml:space="preserve">, det er møteplikt. Hvert enkelt gruppemedlem forplikter seg til å utføre arbeidsoppgavene som blir bestemt på møtene innen tidsfristene som blir satt. Alle gruppemedlemmene må rapportere om avtalt / pålagt / utført arbeid på hvert møte. Særlig er dette viktig viss avvik oppstår. </w:t>
+      </w:r>
+    </w:p>
+    <w:p>
+      <w:pPr>
+        <w:spacing w:line="360" w:lineRule="auto"/>
+      </w:pPr>
+      <w:r>
+        <w:rPr>
+          <w:u w:val="single"/>
+        </w:rPr>
+        <w:t>Plagiat</w:t>
+      </w:r>
+      <w:r>
+        <w:t xml:space="preserve">. </w:t>
+      </w:r>
+      <w:proofErr w:type="gramStart"/>
+      <w:r>
+        <w:t>”</w:t>
+      </w:r>
+      <w:proofErr w:type="spellStart"/>
+      <w:r>
+        <w:t>Copy</w:t>
+      </w:r>
+      <w:proofErr w:type="spellEnd"/>
+      <w:proofErr w:type="gramEnd"/>
+      <w:r>
+        <w:t xml:space="preserve"> and </w:t>
+      </w:r>
+      <w:proofErr w:type="spellStart"/>
+      <w:r>
+        <w:t>Paste</w:t>
+      </w:r>
+      <w:proofErr w:type="spellEnd"/>
+      <w:r>
+        <w:t>” aksepteres ikke, og</w:t>
+      </w:r>
+      <w:r>
+        <w:t xml:space="preserve"> fører til advarsel umiddelbart</w:t>
+      </w:r>
+      <w:r>
+        <w:t xml:space="preserve">. Dersom et gruppemedlem ikke bidrar til at gruppen når målene som er beskrevet under pkt.1, misligholder sitt ansvar som er beskrevet under pkt.2 eller forsømmer prosedyrene beskrevet i pkt. 3.0-3.9, kan denne personen til slutt ekskluderes fra gruppen. Følgende prosedyre gjelder da: Personen får en skriftlig advarsel med henvisning til hvilke punkter i arbeidskontrakten som er brutt. Advarselen skal inneholde en tidsfrist for personen til å forbedre forholdene. Ved tidsfristens utløp skal saken </w:t>
+      </w:r>
+      <w:proofErr w:type="spellStart"/>
+      <w:r>
+        <w:t>taes</w:t>
+      </w:r>
+      <w:proofErr w:type="spellEnd"/>
+      <w:r>
+        <w:t xml:space="preserve"> opp som eget punkt på et prosjektmøte, der det skal avgjøres om personen har forbedret seg </w:t>
       </w:r>
       <w:bookmarkStart w:id="0" w:name="_GoBack"/>
       <w:bookmarkEnd w:id="0"/>
-    </w:p>
-    <w:p>
-      <w:pPr>
-        <w:spacing w:line="360" w:lineRule="auto"/>
-      </w:pPr>
-      <w:r>
-        <w:rPr>
-          <w:u w:val="single"/>
-        </w:rPr>
-        <w:t>Fravær (planlagt og uplanlagt)</w:t>
-      </w:r>
-      <w:r>
-        <w:t xml:space="preserve"> skal meldes i god tid – eller snarest mulig - til prosjektleder på den måten som gruppen bestemmer. </w:t>
-      </w:r>
-    </w:p>
-    <w:p>
-      <w:pPr>
-        <w:spacing w:line="360" w:lineRule="auto"/>
-      </w:pPr>
-      <w:r>
-        <w:rPr>
-          <w:u w:val="single"/>
-        </w:rPr>
-        <w:t>Alle avgjørelser søkes løst ved konsensus.</w:t>
-      </w:r>
-      <w:r>
-        <w:t xml:space="preserve"> Ved uenighet avgjør flertallet i gruppen. Alle skal bidra. En forventer engasjement og aktiv deltakelse i forbindelse med gruppearbeid og møter. </w:t>
-      </w:r>
-    </w:p>
-    <w:p>
-      <w:pPr>
-        <w:spacing w:line="360" w:lineRule="auto"/>
-      </w:pPr>
-      <w:r>
-        <w:rPr>
-          <w:u w:val="single"/>
-        </w:rPr>
-        <w:t>Melding ved avvik.</w:t>
-      </w:r>
-      <w:r>
-        <w:t xml:space="preserve"> Dersom noen i gruppen har problemer med å utføre arbeidsoppgaver eller blir forhindret fra å møte opp til prosjektmøter og samlinger, meldes dette omgående til lederen Møter avh</w:t>
-      </w:r>
-      <w:r>
-        <w:t>oldes hver morgen kl 10.00</w:t>
-      </w:r>
-      <w:r>
-        <w:t xml:space="preserve">, det er møteplikt. Møtereferat fra forrige møte skal godkjennes på hvert møte, alle må ha lest dette. Hvert enkelt gruppemedlem forplikter seg til å utføre arbeidsoppgavene som blir bestemt på møtene innen tidsfristene som blir satt. Alle gruppemedlemmene må rapportere om avtalt / pålagt / utført arbeid på hvert møte. Særlig er dette viktig viss avvik oppstår. </w:t>
-      </w:r>
-    </w:p>
-    <w:p>
-      <w:pPr>
-        <w:spacing w:line="360" w:lineRule="auto"/>
-      </w:pPr>
-      <w:r>
-        <w:rPr>
-          <w:u w:val="single"/>
-        </w:rPr>
-        <w:t>Plagiat</w:t>
-      </w:r>
-      <w:r>
-        <w:t xml:space="preserve">. ”Copy and Paste” aksepteres ikke, og fører til advarsel umiddelbart. Konsekvenser ved brudd på arbeidskontrakten. Dersom et gruppemedlem ikke bidrar til at gruppen når målene som er beskrevet under pkt.1, misligholder sitt ansvar som er beskrevet under pkt.2 eller forsømmer prosedyrene beskrevet i pkt. 3.0-3.9, kan denne personen til slutt ekskluderes fra gruppen. Følgende prosedyre gjelder da: Personen får en skriftlig advarsel med henvisning til hvilke punkter i arbeidskontrakten som er brutt. Advarselen skal inneholde en tidsfrist for personen til å forbedre </w:t>
-      </w:r>
       <w:r>
         <w:lastRenderedPageBreak/>
-        <w:t>forholdene. Ved tidsfristens utløp skal saken taes opp som eget punkt på et prosjektmøte, der det skal avgjøres om personen har forbedret seg tilstrekkelig til å fortsette i sin rolle i gruppen. Dette skal referatføres</w:t>
+        <w:t>tilstrekkelig til å fortsette i sin rolle i gruppen. Dette skal referatføres</w:t>
       </w:r>
       <w:r>
         <w:t>.</w:t>
@@ -728,7 +847,15 @@
         <w:t>Advarselen strykes.</w:t>
       </w:r>
       <w:r>
-        <w:t xml:space="preserve"> Ved nei omrokkeres personens rolle og arbeidsoppgaver, dersom dette er hensiktsmessig. Hvis punktet over ikke er hensiktsmessig, kontaktes veileder for råd. Hvis veileders råd er eksklusjon, kontaktes faglærer for et møte der en evt. eksklusjon blir endelig avgjort. Eksklusjonen skal være skriftlig og begrunnet. </w:t>
+        <w:t xml:space="preserve"> Ved nei </w:t>
+      </w:r>
+      <w:proofErr w:type="spellStart"/>
+      <w:r>
+        <w:t>omrokkeres</w:t>
+      </w:r>
+      <w:proofErr w:type="spellEnd"/>
+      <w:r>
+        <w:t xml:space="preserve"> personens rolle og arbeidsoppgaver, dersom dette er hensiktsmessig. Hvis punktet over ikke er hensiktsmessig, kontaktes veileder for råd. Hvis veileders råd er eksklusjon, kontaktes faglærer for et møte der en evt. eksklusjon blir endelig avgjort. Eksklusjonen skal være skriftlig og begrunnet. </w:t>
       </w:r>
     </w:p>
     <w:p>
@@ -752,7 +879,15 @@
         <w:spacing w:line="360" w:lineRule="auto"/>
       </w:pPr>
       <w:r>
-        <w:t xml:space="preserve">Ved revidering av arbeidskontrakten gjelder følgende prosedyre: Revisjonen skal diskuteres på et prosjektmøte som eget punkt, som skal være angitt i møteinnkallingen. Revidert utgave av arbeidskontrakten sendes til gruppemedlemmene for uttalelser. Endelig godkjenning av gruppekontrakten skal være enstemmig. </w:t>
+        <w:t xml:space="preserve">Ved revidering av arbeidskontrakten gjelder følgende prosedyre: Revisjonen skal diskuteres på et prosjektmøte som eget punkt, som skal være angitt i møteinnkallingen. Revidert utgave av arbeidskontrakten sendes til gruppemedlemmene for uttalelser. Endelig godkjenning av </w:t>
+      </w:r>
+      <w:proofErr w:type="spellStart"/>
+      <w:r>
+        <w:t>gruppekontrakten</w:t>
+      </w:r>
+      <w:proofErr w:type="spellEnd"/>
+      <w:r>
+        <w:t xml:space="preserve"> skal være enstemmig. </w:t>
       </w:r>
     </w:p>
     <w:p>
@@ -768,15 +903,34 @@
           <w:b/>
           <w:u w:val="single"/>
         </w:rPr>
-        <w:t xml:space="preserve">4. Interpersonlige spørsmål </w:t>
-      </w:r>
-    </w:p>
-    <w:p>
-      <w:pPr>
-        <w:spacing w:line="360" w:lineRule="auto"/>
-      </w:pPr>
-      <w:r>
-        <w:t xml:space="preserve">Vi skal respektere andres meninger men også si vår egen. Taushet er enighet. Problemer diskuteres og løses av gruppen i fellesskap (konsensus) så sant det lar seg gjøre. Ros og konstruktiv kritikk er ønskelig både på møter og ellers i prosjektet. Etter hvert møte gjennomføres en tilbakemeldingsrunde der hvert gruppemedlem kort går igjennom hvordan vedkommende synes eget arbeid, samarbeid og sosialt samkvem i gruppen fungerer. Dette referatføres. </w:t>
+        <w:t xml:space="preserve">4. </w:t>
+      </w:r>
+      <w:proofErr w:type="spellStart"/>
+      <w:r>
+        <w:rPr>
+          <w:b/>
+          <w:u w:val="single"/>
+        </w:rPr>
+        <w:t>Interpersonlige</w:t>
+      </w:r>
+      <w:proofErr w:type="spellEnd"/>
+      <w:r>
+        <w:rPr>
+          <w:b/>
+          <w:u w:val="single"/>
+        </w:rPr>
+        <w:t xml:space="preserve"> spørsmål </w:t>
+      </w:r>
+    </w:p>
+    <w:p>
+      <w:pPr>
+        <w:spacing w:line="360" w:lineRule="auto"/>
+      </w:pPr>
+      <w:r>
+        <w:t>Vi skal respektere andres meninger men også si vår egen. Taushet er enighet. Problemer diskuteres og løses av gruppen i fellesskap (konsensus) så sant det lar seg gjøre. Ros og konstruktiv kritikk er ønskelig både på møter og ellers i prosjektet. Etter hvert møte gjennomføres en tilbakemeldingsrunde der hvert gruppemedlem kort går igjennom hvordan vedkommende synes eget arbeid, samarbeid og sosi</w:t>
+      </w:r>
+      <w:r>
+        <w:t>alt samkvem i gruppen fungerer.</w:t>
       </w:r>
     </w:p>
     <w:p>
@@ -847,8 +1001,8 @@
 </file>
 
 <file path=word/numbering.xml><?xml version="1.0" encoding="utf-8"?>
-<w:numbering xmlns:wpc="http://schemas.microsoft.com/office/word/2010/wordprocessingCanvas" xmlns:mo="http://schemas.microsoft.com/office/mac/office/2008/main" xmlns:mc="http://schemas.openxmlformats.org/markup-compatibility/2006" xmlns:mv="urn:schemas-microsoft-com:mac:vml" xmlns:o="urn:schemas-microsoft-com:office:office" xmlns:r="http://schemas.openxmlformats.org/officeDocument/2006/relationships" xmlns:m="http://schemas.openxmlformats.org/officeDocument/2006/math" xmlns:v="urn:schemas-microsoft-com:vml" xmlns:wp14="http://schemas.microsoft.com/office/word/2010/wordprocessingDrawing" xmlns:wp="http://schemas.openxmlformats.org/drawingml/2006/wordprocessingDrawing" xmlns:w10="urn:schemas-microsoft-com:office:word" xmlns:w="http://schemas.openxmlformats.org/wordprocessingml/2006/main" xmlns:w14="http://schemas.microsoft.com/office/word/2010/wordml" xmlns:wpg="http://schemas.microsoft.com/office/word/2010/wordprocessingGroup" xmlns:wpi="http://schemas.microsoft.com/office/word/2010/wordprocessingInk" xmlns:wne="http://schemas.microsoft.com/office/word/2006/wordml" xmlns:wps="http://schemas.microsoft.com/office/word/2010/wordprocessingShape" mc:Ignorable="w14 wp14">
-  <w:abstractNum w:abstractNumId="0">
+<w:numbering xmlns:wpc="http://schemas.microsoft.com/office/word/2010/wordprocessingCanvas" xmlns:cx="http://schemas.microsoft.com/office/drawing/2014/chartex" xmlns:cx1="http://schemas.microsoft.com/office/drawing/2015/9/8/chartex" xmlns:cx2="http://schemas.microsoft.com/office/drawing/2015/10/21/chartex" xmlns:mc="http://schemas.openxmlformats.org/markup-compatibility/2006" xmlns:o="urn:schemas-microsoft-com:office:office" xmlns:r="http://schemas.openxmlformats.org/officeDocument/2006/relationships" xmlns:m="http://schemas.openxmlformats.org/officeDocument/2006/math" xmlns:v="urn:schemas-microsoft-com:vml" xmlns:wp14="http://schemas.microsoft.com/office/word/2010/wordprocessingDrawing" xmlns:wp="http://schemas.openxmlformats.org/drawingml/2006/wordprocessingDrawing" xmlns:w10="urn:schemas-microsoft-com:office:word" xmlns:w="http://schemas.openxmlformats.org/wordprocessingml/2006/main" xmlns:w14="http://schemas.microsoft.com/office/word/2010/wordml" xmlns:w15="http://schemas.microsoft.com/office/word/2012/wordml" xmlns:w16se="http://schemas.microsoft.com/office/word/2015/wordml/symex" xmlns:wpg="http://schemas.microsoft.com/office/word/2010/wordprocessingGroup" xmlns:wpi="http://schemas.microsoft.com/office/word/2010/wordprocessingInk" xmlns:wne="http://schemas.microsoft.com/office/word/2006/wordml" xmlns:wps="http://schemas.microsoft.com/office/word/2010/wordprocessingShape" mc:Ignorable="w14 w15 w16se wp14">
+  <w:abstractNum w:abstractNumId="0" w15:restartNumberingAfterBreak="0">
     <w:nsid w:val="245F7DFA"/>
     <w:multiLevelType w:val="hybridMultilevel"/>
     <w:tmpl w:val="2BE08B1E"/>
@@ -960,7 +1114,7 @@
       </w:rPr>
     </w:lvl>
   </w:abstractNum>
-  <w:abstractNum w:abstractNumId="1">
+  <w:abstractNum w:abstractNumId="1" w15:restartNumberingAfterBreak="0">
     <w:nsid w:val="5ED143F0"/>
     <w:multiLevelType w:val="hybridMultilevel"/>
     <w:tmpl w:val="FE300DBC"/>
@@ -1083,7 +1237,7 @@
 </file>
 
 <file path=word/styles.xml><?xml version="1.0" encoding="utf-8"?>
-<w:styles xmlns:mc="http://schemas.openxmlformats.org/markup-compatibility/2006" xmlns:r="http://schemas.openxmlformats.org/officeDocument/2006/relationships" xmlns:w="http://schemas.openxmlformats.org/wordprocessingml/2006/main" xmlns:w14="http://schemas.microsoft.com/office/word/2010/wordml" mc:Ignorable="w14">
+<w:styles xmlns:mc="http://schemas.openxmlformats.org/markup-compatibility/2006" xmlns:r="http://schemas.openxmlformats.org/officeDocument/2006/relationships" xmlns:w="http://schemas.openxmlformats.org/wordprocessingml/2006/main" xmlns:w14="http://schemas.microsoft.com/office/word/2010/wordml" xmlns:w15="http://schemas.microsoft.com/office/word/2012/wordml" xmlns:w16se="http://schemas.microsoft.com/office/word/2015/wordml/symex" mc:Ignorable="w14 w15 w16se">
   <w:docDefaults>
     <w:rPrDefault>
       <w:rPr>
@@ -1099,168 +1253,383 @@
       </w:pPr>
     </w:pPrDefault>
   </w:docDefaults>
-  <w:latentStyles w:defLockedState="0" w:defUIPriority="99" w:defSemiHidden="1" w:defUnhideWhenUsed="1" w:defQFormat="0" w:count="276">
-    <w:lsdException w:name="Normal" w:semiHidden="0" w:uiPriority="0" w:unhideWhenUsed="0" w:qFormat="1"/>
-    <w:lsdException w:name="heading 1" w:semiHidden="0" w:uiPriority="9" w:unhideWhenUsed="0" w:qFormat="1"/>
-    <w:lsdException w:name="heading 2" w:uiPriority="9" w:qFormat="1"/>
-    <w:lsdException w:name="heading 3" w:uiPriority="9" w:qFormat="1"/>
-    <w:lsdException w:name="heading 4" w:uiPriority="9" w:qFormat="1"/>
-    <w:lsdException w:name="heading 5" w:uiPriority="9" w:qFormat="1"/>
-    <w:lsdException w:name="heading 6" w:uiPriority="9" w:qFormat="1"/>
-    <w:lsdException w:name="heading 7" w:uiPriority="9" w:qFormat="1"/>
-    <w:lsdException w:name="heading 8" w:uiPriority="9" w:qFormat="1"/>
-    <w:lsdException w:name="heading 9" w:uiPriority="9" w:qFormat="1"/>
-    <w:lsdException w:name="toc 1" w:uiPriority="39"/>
-    <w:lsdException w:name="toc 2" w:uiPriority="39"/>
-    <w:lsdException w:name="toc 3" w:uiPriority="39"/>
-    <w:lsdException w:name="toc 4" w:uiPriority="39"/>
-    <w:lsdException w:name="toc 5" w:uiPriority="39"/>
-    <w:lsdException w:name="toc 6" w:uiPriority="39"/>
-    <w:lsdException w:name="toc 7" w:uiPriority="39"/>
-    <w:lsdException w:name="toc 8" w:uiPriority="39"/>
-    <w:lsdException w:name="toc 9" w:uiPriority="39"/>
-    <w:lsdException w:name="caption" w:uiPriority="35" w:qFormat="1"/>
-    <w:lsdException w:name="Title" w:semiHidden="0" w:uiPriority="10" w:unhideWhenUsed="0" w:qFormat="1"/>
-    <w:lsdException w:name="Default Paragraph Font" w:uiPriority="1"/>
-    <w:lsdException w:name="Subtitle" w:semiHidden="0" w:uiPriority="11" w:unhideWhenUsed="0" w:qFormat="1"/>
-    <w:lsdException w:name="Strong" w:semiHidden="0" w:uiPriority="22" w:unhideWhenUsed="0" w:qFormat="1"/>
-    <w:lsdException w:name="Emphasis" w:semiHidden="0" w:uiPriority="20" w:unhideWhenUsed="0" w:qFormat="1"/>
-    <w:lsdException w:name="Normal Table" w:semiHidden="0" w:unhideWhenUsed="0"/>
-    <w:lsdException w:name="Table Web 3" w:semiHidden="0" w:unhideWhenUsed="0"/>
-    <w:lsdException w:name="Table Grid" w:semiHidden="0" w:uiPriority="59" w:unhideWhenUsed="0"/>
-    <w:lsdException w:name="Table Theme" w:semiHidden="0" w:unhideWhenUsed="0"/>
-    <w:lsdException w:name="Note Level 1" w:semiHidden="0" w:unhideWhenUsed="0"/>
-    <w:lsdException w:name="Note Level 2" w:semiHidden="0" w:unhideWhenUsed="0"/>
-    <w:lsdException w:name="Note Level 3" w:semiHidden="0" w:unhideWhenUsed="0"/>
-    <w:lsdException w:name="Note Level 4" w:semiHidden="0" w:unhideWhenUsed="0"/>
-    <w:lsdException w:name="Note Level 5" w:semiHidden="0" w:unhideWhenUsed="0"/>
-    <w:lsdException w:name="Note Level 6" w:semiHidden="0" w:unhideWhenUsed="0"/>
-    <w:lsdException w:name="Note Level 7" w:semiHidden="0" w:unhideWhenUsed="0"/>
-    <w:lsdException w:name="Note Level 8" w:semiHidden="0" w:unhideWhenUsed="0"/>
-    <w:lsdException w:name="Note Level 9" w:semiHidden="0" w:unhideWhenUsed="0"/>
-    <w:lsdException w:name="Placeholder Text" w:unhideWhenUsed="0"/>
-    <w:lsdException w:name="No Spacing" w:semiHidden="0" w:uiPriority="1" w:unhideWhenUsed="0" w:qFormat="1"/>
-    <w:lsdException w:name="Light Shading" w:semiHidden="0" w:uiPriority="60" w:unhideWhenUsed="0"/>
-    <w:lsdException w:name="Light List" w:semiHidden="0" w:uiPriority="61" w:unhideWhenUsed="0"/>
-    <w:lsdException w:name="Light Grid" w:semiHidden="0" w:uiPriority="62" w:unhideWhenUsed="0"/>
-    <w:lsdException w:name="Medium Shading 1" w:semiHidden="0" w:uiPriority="63" w:unhideWhenUsed="0"/>
-    <w:lsdException w:name="Medium Shading 2" w:semiHidden="0" w:uiPriority="64" w:unhideWhenUsed="0"/>
-    <w:lsdException w:name="Medium List 1" w:semiHidden="0" w:uiPriority="65" w:unhideWhenUsed="0"/>
-    <w:lsdException w:name="Medium List 2" w:semiHidden="0" w:uiPriority="66" w:unhideWhenUsed="0"/>
-    <w:lsdException w:name="Medium Grid 1" w:semiHidden="0" w:uiPriority="67" w:unhideWhenUsed="0"/>
-    <w:lsdException w:name="Medium Grid 2" w:semiHidden="0" w:uiPriority="68" w:unhideWhenUsed="0"/>
-    <w:lsdException w:name="Medium Grid 3" w:semiHidden="0" w:uiPriority="69" w:unhideWhenUsed="0"/>
-    <w:lsdException w:name="Dark List" w:semiHidden="0" w:uiPriority="70" w:unhideWhenUsed="0"/>
-    <w:lsdException w:name="Colorful Shading" w:semiHidden="0" w:uiPriority="71" w:unhideWhenUsed="0"/>
-    <w:lsdException w:name="Colorful List" w:semiHidden="0" w:uiPriority="72" w:unhideWhenUsed="0"/>
-    <w:lsdException w:name="Colorful Grid" w:semiHidden="0" w:uiPriority="73" w:unhideWhenUsed="0"/>
-    <w:lsdException w:name="Light Shading Accent 1" w:semiHidden="0" w:uiPriority="60" w:unhideWhenUsed="0"/>
-    <w:lsdException w:name="Light List Accent 1" w:semiHidden="0" w:uiPriority="61" w:unhideWhenUsed="0"/>
-    <w:lsdException w:name="Light Grid Accent 1" w:semiHidden="0" w:uiPriority="62" w:unhideWhenUsed="0"/>
-    <w:lsdException w:name="Medium Shading 1 Accent 1" w:semiHidden="0" w:uiPriority="63" w:unhideWhenUsed="0"/>
-    <w:lsdException w:name="Medium Shading 2 Accent 1" w:semiHidden="0" w:uiPriority="64" w:unhideWhenUsed="0"/>
-    <w:lsdException w:name="Medium List 1 Accent 1" w:semiHidden="0" w:uiPriority="65" w:unhideWhenUsed="0"/>
-    <w:lsdException w:name="Revision" w:unhideWhenUsed="0"/>
-    <w:lsdException w:name="List Paragraph" w:semiHidden="0" w:uiPriority="34" w:unhideWhenUsed="0" w:qFormat="1"/>
-    <w:lsdException w:name="Quote" w:semiHidden="0" w:uiPriority="29" w:unhideWhenUsed="0" w:qFormat="1"/>
-    <w:lsdException w:name="Intense Quote" w:semiHidden="0" w:uiPriority="30" w:unhideWhenUsed="0" w:qFormat="1"/>
-    <w:lsdException w:name="Medium List 2 Accent 1" w:semiHidden="0" w:uiPriority="66" w:unhideWhenUsed="0"/>
-    <w:lsdException w:name="Medium Grid 1 Accent 1" w:semiHidden="0" w:uiPriority="67" w:unhideWhenUsed="0"/>
-    <w:lsdException w:name="Medium Grid 2 Accent 1" w:semiHidden="0" w:uiPriority="68" w:unhideWhenUsed="0"/>
-    <w:lsdException w:name="Medium Grid 3 Accent 1" w:semiHidden="0" w:uiPriority="69" w:unhideWhenUsed="0"/>
-    <w:lsdException w:name="Dark List Accent 1" w:semiHidden="0" w:uiPriority="70" w:unhideWhenUsed="0"/>
-    <w:lsdException w:name="Colorful Shading Accent 1" w:semiHidden="0" w:uiPriority="71" w:unhideWhenUsed="0"/>
-    <w:lsdException w:name="Colorful List Accent 1" w:semiHidden="0" w:uiPriority="72" w:unhideWhenUsed="0"/>
-    <w:lsdException w:name="Colorful Grid Accent 1" w:semiHidden="0" w:uiPriority="73" w:unhideWhenUsed="0"/>
-    <w:lsdException w:name="Light Shading Accent 2" w:semiHidden="0" w:uiPriority="60" w:unhideWhenUsed="0"/>
-    <w:lsdException w:name="Light List Accent 2" w:semiHidden="0" w:uiPriority="61" w:unhideWhenUsed="0"/>
-    <w:lsdException w:name="Light Grid Accent 2" w:semiHidden="0" w:uiPriority="62" w:unhideWhenUsed="0"/>
-    <w:lsdException w:name="Medium Shading 1 Accent 2" w:semiHidden="0" w:uiPriority="63" w:unhideWhenUsed="0"/>
-    <w:lsdException w:name="Medium Shading 2 Accent 2" w:semiHidden="0" w:uiPriority="64" w:unhideWhenUsed="0"/>
-    <w:lsdException w:name="Medium List 1 Accent 2" w:semiHidden="0" w:uiPriority="65" w:unhideWhenUsed="0"/>
-    <w:lsdException w:name="Medium List 2 Accent 2" w:semiHidden="0" w:uiPriority="66" w:unhideWhenUsed="0"/>
-    <w:lsdException w:name="Medium Grid 1 Accent 2" w:semiHidden="0" w:uiPriority="67" w:unhideWhenUsed="0"/>
-    <w:lsdException w:name="Medium Grid 2 Accent 2" w:semiHidden="0" w:uiPriority="68" w:unhideWhenUsed="0"/>
-    <w:lsdException w:name="Medium Grid 3 Accent 2" w:semiHidden="0" w:uiPriority="69" w:unhideWhenUsed="0"/>
-    <w:lsdException w:name="Dark List Accent 2" w:semiHidden="0" w:uiPriority="70" w:unhideWhenUsed="0"/>
-    <w:lsdException w:name="Colorful Shading Accent 2" w:semiHidden="0" w:uiPriority="71" w:unhideWhenUsed="0"/>
-    <w:lsdException w:name="Colorful List Accent 2" w:semiHidden="0" w:uiPriority="72" w:unhideWhenUsed="0"/>
-    <w:lsdException w:name="Colorful Grid Accent 2" w:semiHidden="0" w:uiPriority="73" w:unhideWhenUsed="0"/>
-    <w:lsdException w:name="Light Shading Accent 3" w:semiHidden="0" w:uiPriority="60" w:unhideWhenUsed="0"/>
-    <w:lsdException w:name="Light List Accent 3" w:semiHidden="0" w:uiPriority="61" w:unhideWhenUsed="0"/>
-    <w:lsdException w:name="Light Grid Accent 3" w:semiHidden="0" w:uiPriority="62" w:unhideWhenUsed="0"/>
-    <w:lsdException w:name="Medium Shading 1 Accent 3" w:semiHidden="0" w:uiPriority="63" w:unhideWhenUsed="0"/>
-    <w:lsdException w:name="Medium Shading 2 Accent 3" w:semiHidden="0" w:uiPriority="64" w:unhideWhenUsed="0"/>
-    <w:lsdException w:name="Medium List 1 Accent 3" w:semiHidden="0" w:uiPriority="65" w:unhideWhenUsed="0"/>
-    <w:lsdException w:name="Medium List 2 Accent 3" w:semiHidden="0" w:uiPriority="66" w:unhideWhenUsed="0"/>
-    <w:lsdException w:name="Medium Grid 1 Accent 3" w:semiHidden="0" w:uiPriority="67" w:unhideWhenUsed="0"/>
-    <w:lsdException w:name="Medium Grid 2 Accent 3" w:semiHidden="0" w:uiPriority="68" w:unhideWhenUsed="0"/>
-    <w:lsdException w:name="Medium Grid 3 Accent 3" w:semiHidden="0" w:uiPriority="69" w:unhideWhenUsed="0"/>
-    <w:lsdException w:name="Dark List Accent 3" w:semiHidden="0" w:uiPriority="70" w:unhideWhenUsed="0"/>
-    <w:lsdException w:name="Colorful Shading Accent 3" w:semiHidden="0" w:uiPriority="71" w:unhideWhenUsed="0"/>
-    <w:lsdException w:name="Colorful List Accent 3" w:semiHidden="0" w:uiPriority="72" w:unhideWhenUsed="0"/>
-    <w:lsdException w:name="Colorful Grid Accent 3" w:semiHidden="0" w:uiPriority="73" w:unhideWhenUsed="0"/>
-    <w:lsdException w:name="Light Shading Accent 4" w:semiHidden="0" w:uiPriority="60" w:unhideWhenUsed="0"/>
-    <w:lsdException w:name="Light List Accent 4" w:semiHidden="0" w:uiPriority="61" w:unhideWhenUsed="0"/>
-    <w:lsdException w:name="Light Grid Accent 4" w:semiHidden="0" w:uiPriority="62" w:unhideWhenUsed="0"/>
-    <w:lsdException w:name="Medium Shading 1 Accent 4" w:semiHidden="0" w:uiPriority="63" w:unhideWhenUsed="0"/>
-    <w:lsdException w:name="Medium Shading 2 Accent 4" w:semiHidden="0" w:uiPriority="64" w:unhideWhenUsed="0"/>
-    <w:lsdException w:name="Medium List 1 Accent 4" w:semiHidden="0" w:uiPriority="65" w:unhideWhenUsed="0"/>
-    <w:lsdException w:name="Medium List 2 Accent 4" w:semiHidden="0" w:uiPriority="66" w:unhideWhenUsed="0"/>
-    <w:lsdException w:name="Medium Grid 1 Accent 4" w:semiHidden="0" w:uiPriority="67" w:unhideWhenUsed="0"/>
-    <w:lsdException w:name="Medium Grid 2 Accent 4" w:semiHidden="0" w:uiPriority="68" w:unhideWhenUsed="0"/>
-    <w:lsdException w:name="Medium Grid 3 Accent 4" w:semiHidden="0" w:uiPriority="69" w:unhideWhenUsed="0"/>
-    <w:lsdException w:name="Dark List Accent 4" w:semiHidden="0" w:uiPriority="70" w:unhideWhenUsed="0"/>
-    <w:lsdException w:name="Colorful Shading Accent 4" w:semiHidden="0" w:uiPriority="71" w:unhideWhenUsed="0"/>
-    <w:lsdException w:name="Colorful List Accent 4" w:semiHidden="0" w:uiPriority="72" w:unhideWhenUsed="0"/>
-    <w:lsdException w:name="Colorful Grid Accent 4" w:semiHidden="0" w:uiPriority="73" w:unhideWhenUsed="0"/>
-    <w:lsdException w:name="Light Shading Accent 5" w:semiHidden="0" w:uiPriority="60" w:unhideWhenUsed="0"/>
-    <w:lsdException w:name="Light List Accent 5" w:semiHidden="0" w:uiPriority="61" w:unhideWhenUsed="0"/>
-    <w:lsdException w:name="Light Grid Accent 5" w:semiHidden="0" w:uiPriority="62" w:unhideWhenUsed="0"/>
-    <w:lsdException w:name="Medium Shading 1 Accent 5" w:semiHidden="0" w:uiPriority="63" w:unhideWhenUsed="0"/>
-    <w:lsdException w:name="Medium Shading 2 Accent 5" w:semiHidden="0" w:uiPriority="64" w:unhideWhenUsed="0"/>
-    <w:lsdException w:name="Medium List 1 Accent 5" w:semiHidden="0" w:uiPriority="65" w:unhideWhenUsed="0"/>
-    <w:lsdException w:name="Medium List 2 Accent 5" w:semiHidden="0" w:uiPriority="66" w:unhideWhenUsed="0"/>
-    <w:lsdException w:name="Medium Grid 1 Accent 5" w:semiHidden="0" w:uiPriority="67" w:unhideWhenUsed="0"/>
-    <w:lsdException w:name="Medium Grid 2 Accent 5" w:semiHidden="0" w:uiPriority="68" w:unhideWhenUsed="0"/>
-    <w:lsdException w:name="Medium Grid 3 Accent 5" w:semiHidden="0" w:uiPriority="69" w:unhideWhenUsed="0"/>
-    <w:lsdException w:name="Dark List Accent 5" w:semiHidden="0" w:uiPriority="70" w:unhideWhenUsed="0"/>
-    <w:lsdException w:name="Colorful Shading Accent 5" w:semiHidden="0" w:uiPriority="71" w:unhideWhenUsed="0"/>
-    <w:lsdException w:name="Colorful List Accent 5" w:semiHidden="0" w:uiPriority="72" w:unhideWhenUsed="0"/>
-    <w:lsdException w:name="Colorful Grid Accent 5" w:semiHidden="0" w:uiPriority="73" w:unhideWhenUsed="0"/>
-    <w:lsdException w:name="Light Shading Accent 6" w:semiHidden="0" w:uiPriority="60" w:unhideWhenUsed="0"/>
-    <w:lsdException w:name="Light List Accent 6" w:semiHidden="0" w:uiPriority="61" w:unhideWhenUsed="0"/>
-    <w:lsdException w:name="Light Grid Accent 6" w:semiHidden="0" w:uiPriority="62" w:unhideWhenUsed="0"/>
-    <w:lsdException w:name="Medium Shading 1 Accent 6" w:semiHidden="0" w:uiPriority="63" w:unhideWhenUsed="0"/>
-    <w:lsdException w:name="Medium Shading 2 Accent 6" w:semiHidden="0" w:uiPriority="64" w:unhideWhenUsed="0"/>
-    <w:lsdException w:name="Medium List 1 Accent 6" w:semiHidden="0" w:uiPriority="65" w:unhideWhenUsed="0"/>
-    <w:lsdException w:name="Medium List 2 Accent 6" w:semiHidden="0" w:uiPriority="66" w:unhideWhenUsed="0"/>
-    <w:lsdException w:name="Medium Grid 1 Accent 6" w:semiHidden="0" w:uiPriority="67" w:unhideWhenUsed="0"/>
-    <w:lsdException w:name="Medium Grid 2 Accent 6" w:semiHidden="0" w:uiPriority="68" w:unhideWhenUsed="0"/>
-    <w:lsdException w:name="Medium Grid 3 Accent 6" w:semiHidden="0" w:uiPriority="69" w:unhideWhenUsed="0"/>
-    <w:lsdException w:name="Dark List Accent 6" w:semiHidden="0" w:uiPriority="70" w:unhideWhenUsed="0"/>
-    <w:lsdException w:name="Colorful Shading Accent 6" w:semiHidden="0" w:uiPriority="71" w:unhideWhenUsed="0"/>
-    <w:lsdException w:name="Colorful List Accent 6" w:semiHidden="0" w:uiPriority="72" w:unhideWhenUsed="0"/>
-    <w:lsdException w:name="Colorful Grid Accent 6" w:semiHidden="0" w:uiPriority="73" w:unhideWhenUsed="0"/>
-    <w:lsdException w:name="Subtle Emphasis" w:semiHidden="0" w:uiPriority="19" w:unhideWhenUsed="0" w:qFormat="1"/>
-    <w:lsdException w:name="Intense Emphasis" w:semiHidden="0" w:uiPriority="21" w:unhideWhenUsed="0" w:qFormat="1"/>
-    <w:lsdException w:name="Subtle Reference" w:semiHidden="0" w:uiPriority="31" w:unhideWhenUsed="0" w:qFormat="1"/>
-    <w:lsdException w:name="Intense Reference" w:semiHidden="0" w:uiPriority="32" w:unhideWhenUsed="0" w:qFormat="1"/>
-    <w:lsdException w:name="Book Title" w:semiHidden="0" w:uiPriority="33" w:unhideWhenUsed="0" w:qFormat="1"/>
-    <w:lsdException w:name="Bibliography" w:uiPriority="37"/>
-    <w:lsdException w:name="TOC Heading" w:uiPriority="39" w:qFormat="1"/>
+  <w:latentStyles w:defLockedState="0" w:defUIPriority="99" w:defSemiHidden="0" w:defUnhideWhenUsed="0" w:defQFormat="0" w:count="372">
+    <w:lsdException w:name="Normal" w:uiPriority="0" w:qFormat="1"/>
+    <w:lsdException w:name="heading 1" w:uiPriority="9" w:qFormat="1"/>
+    <w:lsdException w:name="heading 2" w:semiHidden="1" w:uiPriority="9" w:unhideWhenUsed="1" w:qFormat="1"/>
+    <w:lsdException w:name="heading 3" w:semiHidden="1" w:uiPriority="9" w:unhideWhenUsed="1" w:qFormat="1"/>
+    <w:lsdException w:name="heading 4" w:semiHidden="1" w:uiPriority="9" w:unhideWhenUsed="1" w:qFormat="1"/>
+    <w:lsdException w:name="heading 5" w:semiHidden="1" w:uiPriority="9" w:unhideWhenUsed="1" w:qFormat="1"/>
+    <w:lsdException w:name="heading 6" w:semiHidden="1" w:uiPriority="9" w:unhideWhenUsed="1" w:qFormat="1"/>
+    <w:lsdException w:name="heading 7" w:semiHidden="1" w:uiPriority="9" w:unhideWhenUsed="1" w:qFormat="1"/>
+    <w:lsdException w:name="heading 8" w:semiHidden="1" w:uiPriority="9" w:unhideWhenUsed="1" w:qFormat="1"/>
+    <w:lsdException w:name="heading 9" w:semiHidden="1" w:uiPriority="9" w:unhideWhenUsed="1" w:qFormat="1"/>
+    <w:lsdException w:name="index 1" w:semiHidden="1" w:unhideWhenUsed="1"/>
+    <w:lsdException w:name="index 2" w:semiHidden="1" w:unhideWhenUsed="1"/>
+    <w:lsdException w:name="index 3" w:semiHidden="1" w:unhideWhenUsed="1"/>
+    <w:lsdException w:name="index 4" w:semiHidden="1" w:unhideWhenUsed="1"/>
+    <w:lsdException w:name="index 5" w:semiHidden="1" w:unhideWhenUsed="1"/>
+    <w:lsdException w:name="index 6" w:semiHidden="1" w:unhideWhenUsed="1"/>
+    <w:lsdException w:name="index 7" w:semiHidden="1" w:unhideWhenUsed="1"/>
+    <w:lsdException w:name="index 8" w:semiHidden="1" w:unhideWhenUsed="1"/>
+    <w:lsdException w:name="index 9" w:semiHidden="1" w:unhideWhenUsed="1"/>
+    <w:lsdException w:name="toc 1" w:semiHidden="1" w:uiPriority="39" w:unhideWhenUsed="1"/>
+    <w:lsdException w:name="toc 2" w:semiHidden="1" w:uiPriority="39" w:unhideWhenUsed="1"/>
+    <w:lsdException w:name="toc 3" w:semiHidden="1" w:uiPriority="39" w:unhideWhenUsed="1"/>
+    <w:lsdException w:name="toc 4" w:semiHidden="1" w:uiPriority="39" w:unhideWhenUsed="1"/>
+    <w:lsdException w:name="toc 5" w:semiHidden="1" w:uiPriority="39" w:unhideWhenUsed="1"/>
+    <w:lsdException w:name="toc 6" w:semiHidden="1" w:uiPriority="39" w:unhideWhenUsed="1"/>
+    <w:lsdException w:name="toc 7" w:semiHidden="1" w:uiPriority="39" w:unhideWhenUsed="1"/>
+    <w:lsdException w:name="toc 8" w:semiHidden="1" w:uiPriority="39" w:unhideWhenUsed="1"/>
+    <w:lsdException w:name="toc 9" w:semiHidden="1" w:uiPriority="39" w:unhideWhenUsed="1"/>
+    <w:lsdException w:name="Normal Indent" w:semiHidden="1" w:unhideWhenUsed="1"/>
+    <w:lsdException w:name="footnote text" w:semiHidden="1" w:unhideWhenUsed="1"/>
+    <w:lsdException w:name="annotation text" w:semiHidden="1" w:unhideWhenUsed="1"/>
+    <w:lsdException w:name="header" w:semiHidden="1" w:unhideWhenUsed="1"/>
+    <w:lsdException w:name="footer" w:semiHidden="1" w:unhideWhenUsed="1"/>
+    <w:lsdException w:name="index heading" w:semiHidden="1" w:unhideWhenUsed="1"/>
+    <w:lsdException w:name="caption" w:semiHidden="1" w:uiPriority="35" w:unhideWhenUsed="1" w:qFormat="1"/>
+    <w:lsdException w:name="table of figures" w:semiHidden="1" w:unhideWhenUsed="1"/>
+    <w:lsdException w:name="envelope address" w:semiHidden="1" w:unhideWhenUsed="1"/>
+    <w:lsdException w:name="envelope return" w:semiHidden="1" w:unhideWhenUsed="1"/>
+    <w:lsdException w:name="footnote reference" w:semiHidden="1" w:unhideWhenUsed="1"/>
+    <w:lsdException w:name="annotation reference" w:semiHidden="1" w:unhideWhenUsed="1"/>
+    <w:lsdException w:name="line number" w:semiHidden="1" w:unhideWhenUsed="1"/>
+    <w:lsdException w:name="page number" w:semiHidden="1" w:unhideWhenUsed="1"/>
+    <w:lsdException w:name="endnote reference" w:semiHidden="1" w:unhideWhenUsed="1"/>
+    <w:lsdException w:name="endnote text" w:semiHidden="1" w:unhideWhenUsed="1"/>
+    <w:lsdException w:name="table of authorities" w:semiHidden="1" w:unhideWhenUsed="1"/>
+    <w:lsdException w:name="macro" w:semiHidden="1" w:unhideWhenUsed="1"/>
+    <w:lsdException w:name="toa heading" w:semiHidden="1" w:unhideWhenUsed="1"/>
+    <w:lsdException w:name="List" w:semiHidden="1" w:unhideWhenUsed="1"/>
+    <w:lsdException w:name="List Bullet" w:semiHidden="1" w:unhideWhenUsed="1"/>
+    <w:lsdException w:name="List Number" w:semiHidden="1" w:unhideWhenUsed="1"/>
+    <w:lsdException w:name="List 2" w:semiHidden="1" w:unhideWhenUsed="1"/>
+    <w:lsdException w:name="List 3" w:semiHidden="1" w:unhideWhenUsed="1"/>
+    <w:lsdException w:name="List 4" w:semiHidden="1" w:unhideWhenUsed="1"/>
+    <w:lsdException w:name="List 5" w:semiHidden="1" w:unhideWhenUsed="1"/>
+    <w:lsdException w:name="List Bullet 2" w:semiHidden="1" w:unhideWhenUsed="1"/>
+    <w:lsdException w:name="List Bullet 3" w:semiHidden="1" w:unhideWhenUsed="1"/>
+    <w:lsdException w:name="List Bullet 4" w:semiHidden="1" w:unhideWhenUsed="1"/>
+    <w:lsdException w:name="List Bullet 5" w:semiHidden="1" w:unhideWhenUsed="1"/>
+    <w:lsdException w:name="List Number 2" w:semiHidden="1" w:unhideWhenUsed="1"/>
+    <w:lsdException w:name="List Number 3" w:semiHidden="1" w:unhideWhenUsed="1"/>
+    <w:lsdException w:name="List Number 4" w:semiHidden="1" w:unhideWhenUsed="1"/>
+    <w:lsdException w:name="List Number 5" w:semiHidden="1" w:unhideWhenUsed="1"/>
+    <w:lsdException w:name="Title" w:uiPriority="10" w:qFormat="1"/>
+    <w:lsdException w:name="Closing" w:semiHidden="1" w:unhideWhenUsed="1"/>
+    <w:lsdException w:name="Signature" w:semiHidden="1" w:unhideWhenUsed="1"/>
+    <w:lsdException w:name="Default Paragraph Font" w:semiHidden="1" w:uiPriority="1" w:unhideWhenUsed="1"/>
+    <w:lsdException w:name="Body Text" w:semiHidden="1" w:unhideWhenUsed="1"/>
+    <w:lsdException w:name="Body Text Indent" w:semiHidden="1" w:unhideWhenUsed="1"/>
+    <w:lsdException w:name="List Continue" w:semiHidden="1" w:unhideWhenUsed="1"/>
+    <w:lsdException w:name="List Continue 2" w:semiHidden="1" w:unhideWhenUsed="1"/>
+    <w:lsdException w:name="List Continue 3" w:semiHidden="1" w:unhideWhenUsed="1"/>
+    <w:lsdException w:name="List Continue 4" w:semiHidden="1" w:unhideWhenUsed="1"/>
+    <w:lsdException w:name="List Continue 5" w:semiHidden="1" w:unhideWhenUsed="1"/>
+    <w:lsdException w:name="Message Header" w:semiHidden="1" w:unhideWhenUsed="1"/>
+    <w:lsdException w:name="Subtitle" w:uiPriority="11" w:qFormat="1"/>
+    <w:lsdException w:name="Salutation" w:semiHidden="1" w:unhideWhenUsed="1"/>
+    <w:lsdException w:name="Date" w:semiHidden="1" w:unhideWhenUsed="1"/>
+    <w:lsdException w:name="Body Text First Indent" w:semiHidden="1" w:unhideWhenUsed="1"/>
+    <w:lsdException w:name="Body Text First Indent 2" w:semiHidden="1" w:unhideWhenUsed="1"/>
+    <w:lsdException w:name="Note Heading" w:semiHidden="1" w:unhideWhenUsed="1"/>
+    <w:lsdException w:name="Body Text 2" w:semiHidden="1" w:unhideWhenUsed="1"/>
+    <w:lsdException w:name="Body Text 3" w:semiHidden="1" w:unhideWhenUsed="1"/>
+    <w:lsdException w:name="Body Text Indent 2" w:semiHidden="1" w:unhideWhenUsed="1"/>
+    <w:lsdException w:name="Body Text Indent 3" w:semiHidden="1" w:unhideWhenUsed="1"/>
+    <w:lsdException w:name="Block Text" w:semiHidden="1" w:unhideWhenUsed="1"/>
+    <w:lsdException w:name="Hyperlink" w:semiHidden="1" w:unhideWhenUsed="1"/>
+    <w:lsdException w:name="FollowedHyperlink" w:semiHidden="1" w:unhideWhenUsed="1"/>
+    <w:lsdException w:name="Strong" w:uiPriority="22" w:qFormat="1"/>
+    <w:lsdException w:name="Emphasis" w:uiPriority="20" w:qFormat="1"/>
+    <w:lsdException w:name="Document Map" w:semiHidden="1" w:unhideWhenUsed="1"/>
+    <w:lsdException w:name="Plain Text" w:semiHidden="1" w:unhideWhenUsed="1"/>
+    <w:lsdException w:name="E-mail Signature" w:semiHidden="1" w:unhideWhenUsed="1"/>
+    <w:lsdException w:name="HTML Top of Form" w:semiHidden="1" w:unhideWhenUsed="1"/>
+    <w:lsdException w:name="HTML Bottom of Form" w:semiHidden="1" w:unhideWhenUsed="1"/>
+    <w:lsdException w:name="Normal (Web)" w:semiHidden="1" w:unhideWhenUsed="1"/>
+    <w:lsdException w:name="HTML Acronym" w:semiHidden="1" w:unhideWhenUsed="1"/>
+    <w:lsdException w:name="HTML Address" w:semiHidden="1" w:unhideWhenUsed="1"/>
+    <w:lsdException w:name="HTML Cite" w:semiHidden="1" w:unhideWhenUsed="1"/>
+    <w:lsdException w:name="HTML Code" w:semiHidden="1" w:unhideWhenUsed="1"/>
+    <w:lsdException w:name="HTML Definition" w:semiHidden="1" w:unhideWhenUsed="1"/>
+    <w:lsdException w:name="HTML Keyboard" w:semiHidden="1" w:unhideWhenUsed="1"/>
+    <w:lsdException w:name="HTML Preformatted" w:semiHidden="1" w:unhideWhenUsed="1"/>
+    <w:lsdException w:name="HTML Sample" w:semiHidden="1" w:unhideWhenUsed="1"/>
+    <w:lsdException w:name="HTML Typewriter" w:semiHidden="1" w:unhideWhenUsed="1"/>
+    <w:lsdException w:name="HTML Variable" w:semiHidden="1" w:unhideWhenUsed="1"/>
+    <w:lsdException w:name="Normal Table" w:semiHidden="1" w:unhideWhenUsed="1"/>
+    <w:lsdException w:name="annotation subject" w:semiHidden="1" w:unhideWhenUsed="1"/>
+    <w:lsdException w:name="No List" w:semiHidden="1" w:unhideWhenUsed="1"/>
+    <w:lsdException w:name="Outline List 1" w:semiHidden="1" w:unhideWhenUsed="1"/>
+    <w:lsdException w:name="Outline List 2" w:semiHidden="1" w:unhideWhenUsed="1"/>
+    <w:lsdException w:name="Outline List 3" w:semiHidden="1" w:unhideWhenUsed="1"/>
+    <w:lsdException w:name="Table Simple 1" w:semiHidden="1" w:unhideWhenUsed="1"/>
+    <w:lsdException w:name="Table Simple 2" w:semiHidden="1" w:unhideWhenUsed="1"/>
+    <w:lsdException w:name="Table Simple 3" w:semiHidden="1" w:unhideWhenUsed="1"/>
+    <w:lsdException w:name="Table Classic 1" w:semiHidden="1" w:unhideWhenUsed="1"/>
+    <w:lsdException w:name="Table Classic 2" w:semiHidden="1" w:unhideWhenUsed="1"/>
+    <w:lsdException w:name="Table Classic 3" w:semiHidden="1" w:unhideWhenUsed="1"/>
+    <w:lsdException w:name="Table Classic 4" w:semiHidden="1" w:unhideWhenUsed="1"/>
+    <w:lsdException w:name="Table Colorful 1" w:semiHidden="1" w:unhideWhenUsed="1"/>
+    <w:lsdException w:name="Table Colorful 2" w:semiHidden="1" w:unhideWhenUsed="1"/>
+    <w:lsdException w:name="Table Colorful 3" w:semiHidden="1" w:unhideWhenUsed="1"/>
+    <w:lsdException w:name="Table Columns 1" w:semiHidden="1" w:unhideWhenUsed="1"/>
+    <w:lsdException w:name="Table Columns 2" w:semiHidden="1" w:unhideWhenUsed="1"/>
+    <w:lsdException w:name="Table Columns 3" w:semiHidden="1" w:unhideWhenUsed="1"/>
+    <w:lsdException w:name="Table Columns 4" w:semiHidden="1" w:unhideWhenUsed="1"/>
+    <w:lsdException w:name="Table Columns 5" w:semiHidden="1" w:unhideWhenUsed="1"/>
+    <w:lsdException w:name="Table Grid 1" w:semiHidden="1" w:unhideWhenUsed="1"/>
+    <w:lsdException w:name="Table Grid 2" w:semiHidden="1" w:unhideWhenUsed="1"/>
+    <w:lsdException w:name="Table Grid 3" w:semiHidden="1" w:unhideWhenUsed="1"/>
+    <w:lsdException w:name="Table Grid 4" w:semiHidden="1" w:unhideWhenUsed="1"/>
+    <w:lsdException w:name="Table Grid 5" w:semiHidden="1" w:unhideWhenUsed="1"/>
+    <w:lsdException w:name="Table Grid 6" w:semiHidden="1" w:unhideWhenUsed="1"/>
+    <w:lsdException w:name="Table Grid 7" w:semiHidden="1" w:unhideWhenUsed="1"/>
+    <w:lsdException w:name="Table Grid 8" w:semiHidden="1" w:unhideWhenUsed="1"/>
+    <w:lsdException w:name="Table List 1" w:semiHidden="1" w:unhideWhenUsed="1"/>
+    <w:lsdException w:name="Table List 2" w:semiHidden="1" w:unhideWhenUsed="1"/>
+    <w:lsdException w:name="Table List 3" w:semiHidden="1" w:unhideWhenUsed="1"/>
+    <w:lsdException w:name="Table List 4" w:semiHidden="1" w:unhideWhenUsed="1"/>
+    <w:lsdException w:name="Table List 5" w:semiHidden="1" w:unhideWhenUsed="1"/>
+    <w:lsdException w:name="Table List 6" w:semiHidden="1" w:unhideWhenUsed="1"/>
+    <w:lsdException w:name="Table List 7" w:semiHidden="1" w:unhideWhenUsed="1"/>
+    <w:lsdException w:name="Table List 8" w:semiHidden="1" w:unhideWhenUsed="1"/>
+    <w:lsdException w:name="Table 3D effects 1" w:semiHidden="1" w:unhideWhenUsed="1"/>
+    <w:lsdException w:name="Table 3D effects 2" w:semiHidden="1" w:unhideWhenUsed="1"/>
+    <w:lsdException w:name="Table 3D effects 3" w:semiHidden="1" w:unhideWhenUsed="1"/>
+    <w:lsdException w:name="Table Contemporary" w:semiHidden="1" w:unhideWhenUsed="1"/>
+    <w:lsdException w:name="Table Elegant" w:semiHidden="1" w:unhideWhenUsed="1"/>
+    <w:lsdException w:name="Table Professional" w:semiHidden="1" w:unhideWhenUsed="1"/>
+    <w:lsdException w:name="Table Subtle 1" w:semiHidden="1" w:unhideWhenUsed="1"/>
+    <w:lsdException w:name="Table Subtle 2" w:semiHidden="1" w:unhideWhenUsed="1"/>
+    <w:lsdException w:name="Table Web 1" w:semiHidden="1" w:unhideWhenUsed="1"/>
+    <w:lsdException w:name="Table Web 2" w:semiHidden="1" w:unhideWhenUsed="1"/>
+    <w:lsdException w:name="Table Web 3" w:semiHidden="1" w:unhideWhenUsed="1"/>
+    <w:lsdException w:name="Balloon Text" w:semiHidden="1" w:unhideWhenUsed="1"/>
+    <w:lsdException w:name="Table Grid" w:uiPriority="59"/>
+    <w:lsdException w:name="Table Theme" w:semiHidden="1" w:unhideWhenUsed="1"/>
+    <w:lsdException w:name="Placeholder Text" w:semiHidden="1"/>
+    <w:lsdException w:name="No Spacing" w:uiPriority="1" w:qFormat="1"/>
+    <w:lsdException w:name="Light Shading" w:uiPriority="60"/>
+    <w:lsdException w:name="Light List" w:uiPriority="61"/>
+    <w:lsdException w:name="Light Grid" w:uiPriority="62"/>
+    <w:lsdException w:name="Medium Shading 1" w:uiPriority="63"/>
+    <w:lsdException w:name="Medium Shading 2" w:uiPriority="64"/>
+    <w:lsdException w:name="Medium List 1" w:uiPriority="65"/>
+    <w:lsdException w:name="Medium List 2" w:uiPriority="66"/>
+    <w:lsdException w:name="Medium Grid 1" w:uiPriority="67"/>
+    <w:lsdException w:name="Medium Grid 2" w:uiPriority="68"/>
+    <w:lsdException w:name="Medium Grid 3" w:uiPriority="69"/>
+    <w:lsdException w:name="Dark List" w:uiPriority="70"/>
+    <w:lsdException w:name="Colorful Shading" w:uiPriority="71"/>
+    <w:lsdException w:name="Colorful List" w:uiPriority="72"/>
+    <w:lsdException w:name="Colorful Grid" w:uiPriority="73"/>
+    <w:lsdException w:name="Light Shading Accent 1" w:uiPriority="60"/>
+    <w:lsdException w:name="Light List Accent 1" w:uiPriority="61"/>
+    <w:lsdException w:name="Light Grid Accent 1" w:uiPriority="62"/>
+    <w:lsdException w:name="Medium Shading 1 Accent 1" w:uiPriority="63"/>
+    <w:lsdException w:name="Medium Shading 2 Accent 1" w:uiPriority="64"/>
+    <w:lsdException w:name="Medium List 1 Accent 1" w:uiPriority="65"/>
+    <w:lsdException w:name="Revision" w:semiHidden="1"/>
+    <w:lsdException w:name="List Paragraph" w:uiPriority="34" w:qFormat="1"/>
+    <w:lsdException w:name="Quote" w:uiPriority="29" w:qFormat="1"/>
+    <w:lsdException w:name="Intense Quote" w:uiPriority="30" w:qFormat="1"/>
+    <w:lsdException w:name="Medium List 2 Accent 1" w:uiPriority="66"/>
+    <w:lsdException w:name="Medium Grid 1 Accent 1" w:uiPriority="67"/>
+    <w:lsdException w:name="Medium Grid 2 Accent 1" w:uiPriority="68"/>
+    <w:lsdException w:name="Medium Grid 3 Accent 1" w:uiPriority="69"/>
+    <w:lsdException w:name="Dark List Accent 1" w:uiPriority="70"/>
+    <w:lsdException w:name="Colorful Shading Accent 1" w:uiPriority="71"/>
+    <w:lsdException w:name="Colorful List Accent 1" w:uiPriority="72"/>
+    <w:lsdException w:name="Colorful Grid Accent 1" w:uiPriority="73"/>
+    <w:lsdException w:name="Light Shading Accent 2" w:uiPriority="60"/>
+    <w:lsdException w:name="Light List Accent 2" w:uiPriority="61"/>
+    <w:lsdException w:name="Light Grid Accent 2" w:uiPriority="62"/>
+    <w:lsdException w:name="Medium Shading 1 Accent 2" w:uiPriority="63"/>
+    <w:lsdException w:name="Medium Shading 2 Accent 2" w:uiPriority="64"/>
+    <w:lsdException w:name="Medium List 1 Accent 2" w:uiPriority="65"/>
+    <w:lsdException w:name="Medium List 2 Accent 2" w:uiPriority="66"/>
+    <w:lsdException w:name="Medium Grid 1 Accent 2" w:uiPriority="67"/>
+    <w:lsdException w:name="Medium Grid 2 Accent 2" w:uiPriority="68"/>
+    <w:lsdException w:name="Medium Grid 3 Accent 2" w:uiPriority="69"/>
+    <w:lsdException w:name="Dark List Accent 2" w:uiPriority="70"/>
+    <w:lsdException w:name="Colorful Shading Accent 2" w:uiPriority="71"/>
+    <w:lsdException w:name="Colorful List Accent 2" w:uiPriority="72"/>
+    <w:lsdException w:name="Colorful Grid Accent 2" w:uiPriority="73"/>
+    <w:lsdException w:name="Light Shading Accent 3" w:uiPriority="60"/>
+    <w:lsdException w:name="Light List Accent 3" w:uiPriority="61"/>
+    <w:lsdException w:name="Light Grid Accent 3" w:uiPriority="62"/>
+    <w:lsdException w:name="Medium Shading 1 Accent 3" w:uiPriority="63"/>
+    <w:lsdException w:name="Medium Shading 2 Accent 3" w:uiPriority="64"/>
+    <w:lsdException w:name="Medium List 1 Accent 3" w:uiPriority="65"/>
+    <w:lsdException w:name="Medium List 2 Accent 3" w:uiPriority="66"/>
+    <w:lsdException w:name="Medium Grid 1 Accent 3" w:uiPriority="67"/>
+    <w:lsdException w:name="Medium Grid 2 Accent 3" w:uiPriority="68"/>
+    <w:lsdException w:name="Medium Grid 3 Accent 3" w:uiPriority="69"/>
+    <w:lsdException w:name="Dark List Accent 3" w:uiPriority="70"/>
+    <w:lsdException w:name="Colorful Shading Accent 3" w:uiPriority="71"/>
+    <w:lsdException w:name="Colorful List Accent 3" w:uiPriority="72"/>
+    <w:lsdException w:name="Colorful Grid Accent 3" w:uiPriority="73"/>
+    <w:lsdException w:name="Light Shading Accent 4" w:uiPriority="60"/>
+    <w:lsdException w:name="Light List Accent 4" w:uiPriority="61"/>
+    <w:lsdException w:name="Light Grid Accent 4" w:uiPriority="62"/>
+    <w:lsdException w:name="Medium Shading 1 Accent 4" w:uiPriority="63"/>
+    <w:lsdException w:name="Medium Shading 2 Accent 4" w:uiPriority="64"/>
+    <w:lsdException w:name="Medium List 1 Accent 4" w:uiPriority="65"/>
+    <w:lsdException w:name="Medium List 2 Accent 4" w:uiPriority="66"/>
+    <w:lsdException w:name="Medium Grid 1 Accent 4" w:uiPriority="67"/>
+    <w:lsdException w:name="Medium Grid 2 Accent 4" w:uiPriority="68"/>
+    <w:lsdException w:name="Medium Grid 3 Accent 4" w:uiPriority="69"/>
+    <w:lsdException w:name="Dark List Accent 4" w:uiPriority="70"/>
+    <w:lsdException w:name="Colorful Shading Accent 4" w:uiPriority="71"/>
+    <w:lsdException w:name="Colorful List Accent 4" w:uiPriority="72"/>
+    <w:lsdException w:name="Colorful Grid Accent 4" w:uiPriority="73"/>
+    <w:lsdException w:name="Light Shading Accent 5" w:uiPriority="60"/>
+    <w:lsdException w:name="Light List Accent 5" w:uiPriority="61"/>
+    <w:lsdException w:name="Light Grid Accent 5" w:uiPriority="62"/>
+    <w:lsdException w:name="Medium Shading 1 Accent 5" w:uiPriority="63"/>
+    <w:lsdException w:name="Medium Shading 2 Accent 5" w:uiPriority="64"/>
+    <w:lsdException w:name="Medium List 1 Accent 5" w:uiPriority="65"/>
+    <w:lsdException w:name="Medium List 2 Accent 5" w:uiPriority="66"/>
+    <w:lsdException w:name="Medium Grid 1 Accent 5" w:uiPriority="67"/>
+    <w:lsdException w:name="Medium Grid 2 Accent 5" w:uiPriority="68"/>
+    <w:lsdException w:name="Medium Grid 3 Accent 5" w:uiPriority="69"/>
+    <w:lsdException w:name="Dark List Accent 5" w:uiPriority="70"/>
+    <w:lsdException w:name="Colorful Shading Accent 5" w:uiPriority="71"/>
+    <w:lsdException w:name="Colorful List Accent 5" w:uiPriority="72"/>
+    <w:lsdException w:name="Colorful Grid Accent 5" w:uiPriority="73"/>
+    <w:lsdException w:name="Light Shading Accent 6" w:uiPriority="60"/>
+    <w:lsdException w:name="Light List Accent 6" w:uiPriority="61"/>
+    <w:lsdException w:name="Light Grid Accent 6" w:uiPriority="62"/>
+    <w:lsdException w:name="Medium Shading 1 Accent 6" w:uiPriority="63"/>
+    <w:lsdException w:name="Medium Shading 2 Accent 6" w:uiPriority="64"/>
+    <w:lsdException w:name="Medium List 1 Accent 6" w:uiPriority="65"/>
+    <w:lsdException w:name="Medium List 2 Accent 6" w:uiPriority="66"/>
+    <w:lsdException w:name="Medium Grid 1 Accent 6" w:uiPriority="67"/>
+    <w:lsdException w:name="Medium Grid 2 Accent 6" w:uiPriority="68"/>
+    <w:lsdException w:name="Medium Grid 3 Accent 6" w:uiPriority="69"/>
+    <w:lsdException w:name="Dark List Accent 6" w:uiPriority="70"/>
+    <w:lsdException w:name="Colorful Shading Accent 6" w:uiPriority="71"/>
+    <w:lsdException w:name="Colorful List Accent 6" w:uiPriority="72"/>
+    <w:lsdException w:name="Colorful Grid Accent 6" w:uiPriority="73"/>
+    <w:lsdException w:name="Subtle Emphasis" w:uiPriority="19" w:qFormat="1"/>
+    <w:lsdException w:name="Intense Emphasis" w:uiPriority="21" w:qFormat="1"/>
+    <w:lsdException w:name="Subtle Reference" w:uiPriority="31" w:qFormat="1"/>
+    <w:lsdException w:name="Intense Reference" w:uiPriority="32" w:qFormat="1"/>
+    <w:lsdException w:name="Book Title" w:uiPriority="33" w:qFormat="1"/>
+    <w:lsdException w:name="Bibliography" w:semiHidden="1" w:uiPriority="37" w:unhideWhenUsed="1"/>
+    <w:lsdException w:name="TOC Heading" w:semiHidden="1" w:uiPriority="39" w:unhideWhenUsed="1" w:qFormat="1"/>
+    <w:lsdException w:name="Grid Table 3" w:semiHidden="1" w:unhideWhenUsed="1"/>
+    <w:lsdException w:name="Grid Table 4" w:uiPriority="49"/>
+    <w:lsdException w:name="Grid Table 5 Dark" w:uiPriority="50"/>
+    <w:lsdException w:name="Grid Table 6 Colorful" w:uiPriority="51"/>
+    <w:lsdException w:name="Grid Table 7 Colorful" w:uiPriority="52"/>
+    <w:lsdException w:name="Grid Table 1 Light Accent 1" w:uiPriority="46"/>
+    <w:lsdException w:name="Grid Table 2 Accent 1" w:uiPriority="47"/>
+    <w:lsdException w:name="Grid Table 3 Accent 1" w:uiPriority="48"/>
+    <w:lsdException w:name="Grid Table 4 Accent 1" w:uiPriority="49"/>
+    <w:lsdException w:name="Grid Table 5 Dark Accent 1" w:uiPriority="50"/>
+    <w:lsdException w:name="Grid Table 6 Colorful Accent 1" w:uiPriority="51"/>
+    <w:lsdException w:name="Grid Table 7 Colorful Accent 1" w:uiPriority="52"/>
+    <w:lsdException w:name="Grid Table 1 Light Accent 2" w:uiPriority="46"/>
+    <w:lsdException w:name="Grid Table 2 Accent 2" w:uiPriority="47"/>
+    <w:lsdException w:name="Grid Table 3 Accent 2" w:uiPriority="48"/>
+    <w:lsdException w:name="Grid Table 4 Accent 2" w:uiPriority="49"/>
+    <w:lsdException w:name="Grid Table 5 Dark Accent 2" w:uiPriority="50"/>
+    <w:lsdException w:name="Grid Table 6 Colorful Accent 2" w:uiPriority="51"/>
+    <w:lsdException w:name="Grid Table 7 Colorful Accent 2" w:uiPriority="52"/>
+    <w:lsdException w:name="Grid Table 1 Light Accent 3" w:uiPriority="46"/>
+    <w:lsdException w:name="Grid Table 2 Accent 3" w:uiPriority="47"/>
+    <w:lsdException w:name="Grid Table 3 Accent 3" w:uiPriority="48"/>
+    <w:lsdException w:name="Grid Table 4 Accent 3" w:uiPriority="49"/>
+    <w:lsdException w:name="Grid Table 5 Dark Accent 3" w:uiPriority="50"/>
+    <w:lsdException w:name="Grid Table 6 Colorful Accent 3" w:uiPriority="51"/>
+    <w:lsdException w:name="Grid Table 7 Colorful Accent 3" w:uiPriority="52"/>
+    <w:lsdException w:name="Grid Table 1 Light Accent 4" w:uiPriority="46"/>
+    <w:lsdException w:name="Grid Table 2 Accent 4" w:uiPriority="47"/>
+    <w:lsdException w:name="Grid Table 3 Accent 4" w:uiPriority="48"/>
+    <w:lsdException w:name="Grid Table 4 Accent 4" w:uiPriority="49"/>
+    <w:lsdException w:name="Grid Table 5 Dark Accent 4" w:uiPriority="50"/>
+    <w:lsdException w:name="Grid Table 6 Colorful Accent 4" w:uiPriority="51"/>
+    <w:lsdException w:name="Grid Table 7 Colorful Accent 4" w:uiPriority="52"/>
+    <w:lsdException w:name="Grid Table 1 Light Accent 5" w:uiPriority="46"/>
+    <w:lsdException w:name="Grid Table 2 Accent 5" w:uiPriority="47"/>
+    <w:lsdException w:name="Grid Table 3 Accent 5" w:uiPriority="48"/>
+    <w:lsdException w:name="Grid Table 4 Accent 5" w:uiPriority="49"/>
+    <w:lsdException w:name="Grid Table 5 Dark Accent 5" w:uiPriority="50"/>
+    <w:lsdException w:name="Grid Table 6 Colorful Accent 5" w:uiPriority="51"/>
+    <w:lsdException w:name="Grid Table 7 Colorful Accent 5" w:uiPriority="52"/>
+    <w:lsdException w:name="Grid Table 1 Light Accent 6" w:uiPriority="46"/>
+    <w:lsdException w:name="Grid Table 2 Accent 6" w:uiPriority="47"/>
+    <w:lsdException w:name="Grid Table 3 Accent 6" w:uiPriority="48"/>
+    <w:lsdException w:name="Grid Table 4 Accent 6" w:uiPriority="49"/>
+    <w:lsdException w:name="Grid Table 5 Dark Accent 6" w:uiPriority="50"/>
+    <w:lsdException w:name="Grid Table 6 Colorful Accent 6" w:uiPriority="51"/>
+    <w:lsdException w:name="Grid Table 7 Colorful Accent 6" w:uiPriority="52"/>
+    <w:lsdException w:name="List Table 1 Light" w:uiPriority="46"/>
+    <w:lsdException w:name="List Table 2" w:uiPriority="47"/>
+    <w:lsdException w:name="List Table 3" w:uiPriority="48"/>
+    <w:lsdException w:name="List Table 4" w:uiPriority="49"/>
+    <w:lsdException w:name="List Table 5 Dark" w:uiPriority="50"/>
+    <w:lsdException w:name="List Table 6 Colorful" w:uiPriority="51"/>
+    <w:lsdException w:name="List Table 7 Colorful" w:uiPriority="52"/>
+    <w:lsdException w:name="List Table 1 Light Accent 1" w:uiPriority="46"/>
+    <w:lsdException w:name="List Table 2 Accent 1" w:uiPriority="47"/>
+    <w:lsdException w:name="List Table 3 Accent 1" w:uiPriority="48"/>
+    <w:lsdException w:name="List Table 4 Accent 1" w:uiPriority="49"/>
+    <w:lsdException w:name="List Table 5 Dark Accent 1" w:uiPriority="50"/>
+    <w:lsdException w:name="List Table 6 Colorful Accent 1" w:uiPriority="51"/>
+    <w:lsdException w:name="List Table 7 Colorful Accent 1" w:uiPriority="52"/>
+    <w:lsdException w:name="List Table 1 Light Accent 2" w:uiPriority="46"/>
+    <w:lsdException w:name="List Table 2 Accent 2" w:uiPriority="47"/>
+    <w:lsdException w:name="List Table 3 Accent 2" w:uiPriority="48"/>
+    <w:lsdException w:name="List Table 4 Accent 2" w:uiPriority="49"/>
+    <w:lsdException w:name="List Table 5 Dark Accent 2" w:uiPriority="50"/>
+    <w:lsdException w:name="List Table 6 Colorful Accent 2" w:uiPriority="51"/>
+    <w:lsdException w:name="List Table 7 Colorful Accent 2" w:uiPriority="52"/>
+    <w:lsdException w:name="List Table 1 Light Accent 3" w:uiPriority="46"/>
+    <w:lsdException w:name="List Table 2 Accent 3" w:uiPriority="47"/>
+    <w:lsdException w:name="List Table 3 Accent 3" w:uiPriority="48"/>
+    <w:lsdException w:name="List Table 4 Accent 3" w:uiPriority="49"/>
+    <w:lsdException w:name="List Table 5 Dark Accent 3" w:uiPriority="50"/>
+    <w:lsdException w:name="List Table 6 Colorful Accent 3" w:uiPriority="51"/>
+    <w:lsdException w:name="List Table 7 Colorful Accent 3" w:uiPriority="52"/>
+    <w:lsdException w:name="List Table 1 Light Accent 4" w:uiPriority="46"/>
+    <w:lsdException w:name="List Table 2 Accent 4" w:uiPriority="47"/>
+    <w:lsdException w:name="List Table 3 Accent 4" w:uiPriority="48"/>
+    <w:lsdException w:name="List Table 4 Accent 4" w:uiPriority="49"/>
+    <w:lsdException w:name="List Table 5 Dark Accent 4" w:uiPriority="50"/>
+    <w:lsdException w:name="List Table 6 Colorful Accent 4" w:uiPriority="51"/>
+    <w:lsdException w:name="List Table 7 Colorful Accent 4" w:uiPriority="52"/>
+    <w:lsdException w:name="List Table 1 Light Accent 5" w:uiPriority="46"/>
+    <w:lsdException w:name="List Table 2 Accent 5" w:uiPriority="47"/>
+    <w:lsdException w:name="List Table 3 Accent 5" w:uiPriority="48"/>
+    <w:lsdException w:name="List Table 4 Accent 5" w:uiPriority="49"/>
+    <w:lsdException w:name="List Table 5 Dark Accent 5" w:uiPriority="50"/>
+    <w:lsdException w:name="List Table 6 Colorful Accent 5" w:uiPriority="51"/>
+    <w:lsdException w:name="List Table 7 Colorful Accent 5" w:uiPriority="52"/>
+    <w:lsdException w:name="List Table 1 Light Accent 6" w:uiPriority="46"/>
+    <w:lsdException w:name="List Table 2 Accent 6" w:uiPriority="47"/>
+    <w:lsdException w:name="List Table 3 Accent 6" w:uiPriority="48"/>
+    <w:lsdException w:name="List Table 4 Accent 6" w:uiPriority="49"/>
+    <w:lsdException w:name="List Table 5 Dark Accent 6" w:uiPriority="50"/>
+    <w:lsdException w:name="List Table 6 Colorful Accent 6" w:uiPriority="51"/>
+    <w:lsdException w:name="List Table 7 Colorful Accent 6" w:uiPriority="52"/>
+    <w:lsdException w:name="Mention" w:semiHidden="1" w:unhideWhenUsed="1"/>
   </w:latentStyles>
   <w:style w:type="paragraph" w:default="1" w:styleId="Normal">
     <w:name w:val="Normal"/>
     <w:qFormat/>
   </w:style>
-  <w:style w:type="character" w:default="1" w:styleId="DefaultParagraphFont">
+  <w:style w:type="character" w:default="1" w:styleId="Standardskriftforavsnitt">
     <w:name w:val="Default Paragraph Font"/>
     <w:uiPriority w:val="1"/>
     <w:semiHidden/>
     <w:unhideWhenUsed/>
   </w:style>
-  <w:style w:type="table" w:default="1" w:styleId="TableNormal">
+  <w:style w:type="table" w:default="1" w:styleId="Vanligtabell">
     <w:name w:val="Normal Table"/>
     <w:uiPriority w:val="99"/>
     <w:semiHidden/>
@@ -1275,13 +1644,13 @@
       </w:tblCellMar>
     </w:tblPr>
   </w:style>
-  <w:style w:type="numbering" w:default="1" w:styleId="NoList">
+  <w:style w:type="numbering" w:default="1" w:styleId="Ingenliste">
     <w:name w:val="No List"/>
     <w:uiPriority w:val="99"/>
     <w:semiHidden/>
     <w:unhideWhenUsed/>
   </w:style>
-  <w:style w:type="paragraph" w:styleId="ListParagraph">
+  <w:style w:type="paragraph" w:styleId="Listeavsnitt">
     <w:name w:val="List Paragraph"/>
     <w:basedOn w:val="Normal"/>
     <w:uiPriority w:val="34"/>
@@ -1292,9 +1661,9 @@
       <w:contextualSpacing/>
     </w:pPr>
   </w:style>
-  <w:style w:type="table" w:styleId="TableGrid">
+  <w:style w:type="table" w:styleId="Tabellrutenett">
     <w:name w:val="Table Grid"/>
-    <w:basedOn w:val="TableNormal"/>
+    <w:basedOn w:val="Vanligtabell"/>
     <w:uiPriority w:val="59"/>
     <w:rsid w:val="00211806"/>
     <w:pPr>
@@ -1306,7 +1675,6 @@
       <w:szCs w:val="24"/>
     </w:rPr>
     <w:tblPr>
-      <w:tblInd w:w="0" w:type="dxa"/>
       <w:tblBorders>
         <w:top w:val="single" w:sz="4" w:space="0" w:color="auto"/>
         <w:left w:val="single" w:sz="4" w:space="0" w:color="auto"/>
@@ -1315,256 +1683,6 @@
         <w:insideH w:val="single" w:sz="4" w:space="0" w:color="auto"/>
         <w:insideV w:val="single" w:sz="4" w:space="0" w:color="auto"/>
       </w:tblBorders>
-      <w:tblCellMar>
-        <w:top w:w="0" w:type="dxa"/>
-        <w:left w:w="108" w:type="dxa"/>
-        <w:bottom w:w="0" w:type="dxa"/>
-        <w:right w:w="108" w:type="dxa"/>
-      </w:tblCellMar>
-    </w:tblPr>
-  </w:style>
-</w:styles>
-</file>
-
-<file path=word/stylesWithEffects.xml><?xml version="1.0" encoding="utf-8"?>
-<w:styles xmlns:wpc="http://schemas.microsoft.com/office/word/2010/wordprocessingCanvas" xmlns:mo="http://schemas.microsoft.com/office/mac/office/2008/main" xmlns:mc="http://schemas.openxmlformats.org/markup-compatibility/2006" xmlns:mv="urn:schemas-microsoft-com:mac:vml" xmlns:o="urn:schemas-microsoft-com:office:office" xmlns:r="http://schemas.openxmlformats.org/officeDocument/2006/relationships" xmlns:m="http://schemas.openxmlformats.org/officeDocument/2006/math" xmlns:v="urn:schemas-microsoft-com:vml" xmlns:wp14="http://schemas.microsoft.com/office/word/2010/wordprocessingDrawing" xmlns:wp="http://schemas.openxmlformats.org/drawingml/2006/wordprocessingDrawing" xmlns:w10="urn:schemas-microsoft-com:office:word" xmlns:w="http://schemas.openxmlformats.org/wordprocessingml/2006/main" xmlns:w14="http://schemas.microsoft.com/office/word/2010/wordml" xmlns:wpg="http://schemas.microsoft.com/office/word/2010/wordprocessingGroup" xmlns:wpi="http://schemas.microsoft.com/office/word/2010/wordprocessingInk" xmlns:wne="http://schemas.microsoft.com/office/word/2006/wordml" xmlns:wps="http://schemas.microsoft.com/office/word/2010/wordprocessingShape" mc:Ignorable="w14 wp14">
-  <w:docDefaults>
-    <w:rPrDefault>
-      <w:rPr>
-        <w:rFonts w:asciiTheme="minorHAnsi" w:eastAsiaTheme="minorHAnsi" w:hAnsiTheme="minorHAnsi" w:cstheme="minorBidi"/>
-        <w:sz w:val="22"/>
-        <w:szCs w:val="22"/>
-        <w:lang w:val="nb-NO" w:eastAsia="en-US" w:bidi="ar-SA"/>
-      </w:rPr>
-    </w:rPrDefault>
-    <w:pPrDefault>
-      <w:pPr>
-        <w:spacing w:after="160" w:line="259" w:lineRule="auto"/>
-      </w:pPr>
-    </w:pPrDefault>
-  </w:docDefaults>
-  <w:latentStyles w:defLockedState="0" w:defUIPriority="99" w:defSemiHidden="1" w:defUnhideWhenUsed="1" w:defQFormat="0" w:count="276">
-    <w:lsdException w:name="Normal" w:semiHidden="0" w:uiPriority="0" w:unhideWhenUsed="0" w:qFormat="1"/>
-    <w:lsdException w:name="heading 1" w:semiHidden="0" w:uiPriority="9" w:unhideWhenUsed="0" w:qFormat="1"/>
-    <w:lsdException w:name="heading 2" w:uiPriority="9" w:qFormat="1"/>
-    <w:lsdException w:name="heading 3" w:uiPriority="9" w:qFormat="1"/>
-    <w:lsdException w:name="heading 4" w:uiPriority="9" w:qFormat="1"/>
-    <w:lsdException w:name="heading 5" w:uiPriority="9" w:qFormat="1"/>
-    <w:lsdException w:name="heading 6" w:uiPriority="9" w:qFormat="1"/>
-    <w:lsdException w:name="heading 7" w:uiPriority="9" w:qFormat="1"/>
-    <w:lsdException w:name="heading 8" w:uiPriority="9" w:qFormat="1"/>
-    <w:lsdException w:name="heading 9" w:uiPriority="9" w:qFormat="1"/>
-    <w:lsdException w:name="toc 1" w:uiPriority="39"/>
-    <w:lsdException w:name="toc 2" w:uiPriority="39"/>
-    <w:lsdException w:name="toc 3" w:uiPriority="39"/>
-    <w:lsdException w:name="toc 4" w:uiPriority="39"/>
-    <w:lsdException w:name="toc 5" w:uiPriority="39"/>
-    <w:lsdException w:name="toc 6" w:uiPriority="39"/>
-    <w:lsdException w:name="toc 7" w:uiPriority="39"/>
-    <w:lsdException w:name="toc 8" w:uiPriority="39"/>
-    <w:lsdException w:name="toc 9" w:uiPriority="39"/>
-    <w:lsdException w:name="caption" w:uiPriority="35" w:qFormat="1"/>
-    <w:lsdException w:name="Title" w:semiHidden="0" w:uiPriority="10" w:unhideWhenUsed="0" w:qFormat="1"/>
-    <w:lsdException w:name="Default Paragraph Font" w:uiPriority="1"/>
-    <w:lsdException w:name="Subtitle" w:semiHidden="0" w:uiPriority="11" w:unhideWhenUsed="0" w:qFormat="1"/>
-    <w:lsdException w:name="Strong" w:semiHidden="0" w:uiPriority="22" w:unhideWhenUsed="0" w:qFormat="1"/>
-    <w:lsdException w:name="Emphasis" w:semiHidden="0" w:uiPriority="20" w:unhideWhenUsed="0" w:qFormat="1"/>
-    <w:lsdException w:name="Normal Table" w:semiHidden="0" w:unhideWhenUsed="0"/>
-    <w:lsdException w:name="Table Web 3" w:semiHidden="0" w:unhideWhenUsed="0"/>
-    <w:lsdException w:name="Table Grid" w:semiHidden="0" w:uiPriority="59" w:unhideWhenUsed="0"/>
-    <w:lsdException w:name="Table Theme" w:semiHidden="0" w:unhideWhenUsed="0"/>
-    <w:lsdException w:name="Note Level 1" w:semiHidden="0" w:unhideWhenUsed="0"/>
-    <w:lsdException w:name="Note Level 2" w:semiHidden="0" w:unhideWhenUsed="0"/>
-    <w:lsdException w:name="Note Level 3" w:semiHidden="0" w:unhideWhenUsed="0"/>
-    <w:lsdException w:name="Note Level 4" w:semiHidden="0" w:unhideWhenUsed="0"/>
-    <w:lsdException w:name="Note Level 5" w:semiHidden="0" w:unhideWhenUsed="0"/>
-    <w:lsdException w:name="Note Level 6" w:semiHidden="0" w:unhideWhenUsed="0"/>
-    <w:lsdException w:name="Note Level 7" w:semiHidden="0" w:unhideWhenUsed="0"/>
-    <w:lsdException w:name="Note Level 8" w:semiHidden="0" w:unhideWhenUsed="0"/>
-    <w:lsdException w:name="Note Level 9" w:semiHidden="0" w:unhideWhenUsed="0"/>
-    <w:lsdException w:name="Placeholder Text" w:unhideWhenUsed="0"/>
-    <w:lsdException w:name="No Spacing" w:semiHidden="0" w:uiPriority="1" w:unhideWhenUsed="0" w:qFormat="1"/>
-    <w:lsdException w:name="Light Shading" w:semiHidden="0" w:uiPriority="60" w:unhideWhenUsed="0"/>
-    <w:lsdException w:name="Light List" w:semiHidden="0" w:uiPriority="61" w:unhideWhenUsed="0"/>
-    <w:lsdException w:name="Light Grid" w:semiHidden="0" w:uiPriority="62" w:unhideWhenUsed="0"/>
-    <w:lsdException w:name="Medium Shading 1" w:semiHidden="0" w:uiPriority="63" w:unhideWhenUsed="0"/>
-    <w:lsdException w:name="Medium Shading 2" w:semiHidden="0" w:uiPriority="64" w:unhideWhenUsed="0"/>
-    <w:lsdException w:name="Medium List 1" w:semiHidden="0" w:uiPriority="65" w:unhideWhenUsed="0"/>
-    <w:lsdException w:name="Medium List 2" w:semiHidden="0" w:uiPriority="66" w:unhideWhenUsed="0"/>
-    <w:lsdException w:name="Medium Grid 1" w:semiHidden="0" w:uiPriority="67" w:unhideWhenUsed="0"/>
-    <w:lsdException w:name="Medium Grid 2" w:semiHidden="0" w:uiPriority="68" w:unhideWhenUsed="0"/>
-    <w:lsdException w:name="Medium Grid 3" w:semiHidden="0" w:uiPriority="69" w:unhideWhenUsed="0"/>
-    <w:lsdException w:name="Dark List" w:semiHidden="0" w:uiPriority="70" w:unhideWhenUsed="0"/>
-    <w:lsdException w:name="Colorful Shading" w:semiHidden="0" w:uiPriority="71" w:unhideWhenUsed="0"/>
-    <w:lsdException w:name="Colorful List" w:semiHidden="0" w:uiPriority="72" w:unhideWhenUsed="0"/>
-    <w:lsdException w:name="Colorful Grid" w:semiHidden="0" w:uiPriority="73" w:unhideWhenUsed="0"/>
-    <w:lsdException w:name="Light Shading Accent 1" w:semiHidden="0" w:uiPriority="60" w:unhideWhenUsed="0"/>
-    <w:lsdException w:name="Light List Accent 1" w:semiHidden="0" w:uiPriority="61" w:unhideWhenUsed="0"/>
-    <w:lsdException w:name="Light Grid Accent 1" w:semiHidden="0" w:uiPriority="62" w:unhideWhenUsed="0"/>
-    <w:lsdException w:name="Medium Shading 1 Accent 1" w:semiHidden="0" w:uiPriority="63" w:unhideWhenUsed="0"/>
-    <w:lsdException w:name="Medium Shading 2 Accent 1" w:semiHidden="0" w:uiPriority="64" w:unhideWhenUsed="0"/>
-    <w:lsdException w:name="Medium List 1 Accent 1" w:semiHidden="0" w:uiPriority="65" w:unhideWhenUsed="0"/>
-    <w:lsdException w:name="Revision" w:unhideWhenUsed="0"/>
-    <w:lsdException w:name="List Paragraph" w:semiHidden="0" w:uiPriority="34" w:unhideWhenUsed="0" w:qFormat="1"/>
-    <w:lsdException w:name="Quote" w:semiHidden="0" w:uiPriority="29" w:unhideWhenUsed="0" w:qFormat="1"/>
-    <w:lsdException w:name="Intense Quote" w:semiHidden="0" w:uiPriority="30" w:unhideWhenUsed="0" w:qFormat="1"/>
-    <w:lsdException w:name="Medium List 2 Accent 1" w:semiHidden="0" w:uiPriority="66" w:unhideWhenUsed="0"/>
-    <w:lsdException w:name="Medium Grid 1 Accent 1" w:semiHidden="0" w:uiPriority="67" w:unhideWhenUsed="0"/>
-    <w:lsdException w:name="Medium Grid 2 Accent 1" w:semiHidden="0" w:uiPriority="68" w:unhideWhenUsed="0"/>
-    <w:lsdException w:name="Medium Grid 3 Accent 1" w:semiHidden="0" w:uiPriority="69" w:unhideWhenUsed="0"/>
-    <w:lsdException w:name="Dark List Accent 1" w:semiHidden="0" w:uiPriority="70" w:unhideWhenUsed="0"/>
-    <w:lsdException w:name="Colorful Shading Accent 1" w:semiHidden="0" w:uiPriority="71" w:unhideWhenUsed="0"/>
-    <w:lsdException w:name="Colorful List Accent 1" w:semiHidden="0" w:uiPriority="72" w:unhideWhenUsed="0"/>
-    <w:lsdException w:name="Colorful Grid Accent 1" w:semiHidden="0" w:uiPriority="73" w:unhideWhenUsed="0"/>
-    <w:lsdException w:name="Light Shading Accent 2" w:semiHidden="0" w:uiPriority="60" w:unhideWhenUsed="0"/>
-    <w:lsdException w:name="Light List Accent 2" w:semiHidden="0" w:uiPriority="61" w:unhideWhenUsed="0"/>
-    <w:lsdException w:name="Light Grid Accent 2" w:semiHidden="0" w:uiPriority="62" w:unhideWhenUsed="0"/>
-    <w:lsdException w:name="Medium Shading 1 Accent 2" w:semiHidden="0" w:uiPriority="63" w:unhideWhenUsed="0"/>
-    <w:lsdException w:name="Medium Shading 2 Accent 2" w:semiHidden="0" w:uiPriority="64" w:unhideWhenUsed="0"/>
-    <w:lsdException w:name="Medium List 1 Accent 2" w:semiHidden="0" w:uiPriority="65" w:unhideWhenUsed="0"/>
-    <w:lsdException w:name="Medium List 2 Accent 2" w:semiHidden="0" w:uiPriority="66" w:unhideWhenUsed="0"/>
-    <w:lsdException w:name="Medium Grid 1 Accent 2" w:semiHidden="0" w:uiPriority="67" w:unhideWhenUsed="0"/>
-    <w:lsdException w:name="Medium Grid 2 Accent 2" w:semiHidden="0" w:uiPriority="68" w:unhideWhenUsed="0"/>
-    <w:lsdException w:name="Medium Grid 3 Accent 2" w:semiHidden="0" w:uiPriority="69" w:unhideWhenUsed="0"/>
-    <w:lsdException w:name="Dark List Accent 2" w:semiHidden="0" w:uiPriority="70" w:unhideWhenUsed="0"/>
-    <w:lsdException w:name="Colorful Shading Accent 2" w:semiHidden="0" w:uiPriority="71" w:unhideWhenUsed="0"/>
-    <w:lsdException w:name="Colorful List Accent 2" w:semiHidden="0" w:uiPriority="72" w:unhideWhenUsed="0"/>
-    <w:lsdException w:name="Colorful Grid Accent 2" w:semiHidden="0" w:uiPriority="73" w:unhideWhenUsed="0"/>
-    <w:lsdException w:name="Light Shading Accent 3" w:semiHidden="0" w:uiPriority="60" w:unhideWhenUsed="0"/>
-    <w:lsdException w:name="Light List Accent 3" w:semiHidden="0" w:uiPriority="61" w:unhideWhenUsed="0"/>
-    <w:lsdException w:name="Light Grid Accent 3" w:semiHidden="0" w:uiPriority="62" w:unhideWhenUsed="0"/>
-    <w:lsdException w:name="Medium Shading 1 Accent 3" w:semiHidden="0" w:uiPriority="63" w:unhideWhenUsed="0"/>
-    <w:lsdException w:name="Medium Shading 2 Accent 3" w:semiHidden="0" w:uiPriority="64" w:unhideWhenUsed="0"/>
-    <w:lsdException w:name="Medium List 1 Accent 3" w:semiHidden="0" w:uiPriority="65" w:unhideWhenUsed="0"/>
-    <w:lsdException w:name="Medium List 2 Accent 3" w:semiHidden="0" w:uiPriority="66" w:unhideWhenUsed="0"/>
-    <w:lsdException w:name="Medium Grid 1 Accent 3" w:semiHidden="0" w:uiPriority="67" w:unhideWhenUsed="0"/>
-    <w:lsdException w:name="Medium Grid 2 Accent 3" w:semiHidden="0" w:uiPriority="68" w:unhideWhenUsed="0"/>
-    <w:lsdException w:name="Medium Grid 3 Accent 3" w:semiHidden="0" w:uiPriority="69" w:unhideWhenUsed="0"/>
-    <w:lsdException w:name="Dark List Accent 3" w:semiHidden="0" w:uiPriority="70" w:unhideWhenUsed="0"/>
-    <w:lsdException w:name="Colorful Shading Accent 3" w:semiHidden="0" w:uiPriority="71" w:unhideWhenUsed="0"/>
-    <w:lsdException w:name="Colorful List Accent 3" w:semiHidden="0" w:uiPriority="72" w:unhideWhenUsed="0"/>
-    <w:lsdException w:name="Colorful Grid Accent 3" w:semiHidden="0" w:uiPriority="73" w:unhideWhenUsed="0"/>
-    <w:lsdException w:name="Light Shading Accent 4" w:semiHidden="0" w:uiPriority="60" w:unhideWhenUsed="0"/>
-    <w:lsdException w:name="Light List Accent 4" w:semiHidden="0" w:uiPriority="61" w:unhideWhenUsed="0"/>
-    <w:lsdException w:name="Light Grid Accent 4" w:semiHidden="0" w:uiPriority="62" w:unhideWhenUsed="0"/>
-    <w:lsdException w:name="Medium Shading 1 Accent 4" w:semiHidden="0" w:uiPriority="63" w:unhideWhenUsed="0"/>
-    <w:lsdException w:name="Medium Shading 2 Accent 4" w:semiHidden="0" w:uiPriority="64" w:unhideWhenUsed="0"/>
-    <w:lsdException w:name="Medium List 1 Accent 4" w:semiHidden="0" w:uiPriority="65" w:unhideWhenUsed="0"/>
-    <w:lsdException w:name="Medium List 2 Accent 4" w:semiHidden="0" w:uiPriority="66" w:unhideWhenUsed="0"/>
-    <w:lsdException w:name="Medium Grid 1 Accent 4" w:semiHidden="0" w:uiPriority="67" w:unhideWhenUsed="0"/>
-    <w:lsdException w:name="Medium Grid 2 Accent 4" w:semiHidden="0" w:uiPriority="68" w:unhideWhenUsed="0"/>
-    <w:lsdException w:name="Medium Grid 3 Accent 4" w:semiHidden="0" w:uiPriority="69" w:unhideWhenUsed="0"/>
-    <w:lsdException w:name="Dark List Accent 4" w:semiHidden="0" w:uiPriority="70" w:unhideWhenUsed="0"/>
-    <w:lsdException w:name="Colorful Shading Accent 4" w:semiHidden="0" w:uiPriority="71" w:unhideWhenUsed="0"/>
-    <w:lsdException w:name="Colorful List Accent 4" w:semiHidden="0" w:uiPriority="72" w:unhideWhenUsed="0"/>
-    <w:lsdException w:name="Colorful Grid Accent 4" w:semiHidden="0" w:uiPriority="73" w:unhideWhenUsed="0"/>
-    <w:lsdException w:name="Light Shading Accent 5" w:semiHidden="0" w:uiPriority="60" w:unhideWhenUsed="0"/>
-    <w:lsdException w:name="Light List Accent 5" w:semiHidden="0" w:uiPriority="61" w:unhideWhenUsed="0"/>
-    <w:lsdException w:name="Light Grid Accent 5" w:semiHidden="0" w:uiPriority="62" w:unhideWhenUsed="0"/>
-    <w:lsdException w:name="Medium Shading 1 Accent 5" w:semiHidden="0" w:uiPriority="63" w:unhideWhenUsed="0"/>
-    <w:lsdException w:name="Medium Shading 2 Accent 5" w:semiHidden="0" w:uiPriority="64" w:unhideWhenUsed="0"/>
-    <w:lsdException w:name="Medium List 1 Accent 5" w:semiHidden="0" w:uiPriority="65" w:unhideWhenUsed="0"/>
-    <w:lsdException w:name="Medium List 2 Accent 5" w:semiHidden="0" w:uiPriority="66" w:unhideWhenUsed="0"/>
-    <w:lsdException w:name="Medium Grid 1 Accent 5" w:semiHidden="0" w:uiPriority="67" w:unhideWhenUsed="0"/>
-    <w:lsdException w:name="Medium Grid 2 Accent 5" w:semiHidden="0" w:uiPriority="68" w:unhideWhenUsed="0"/>
-    <w:lsdException w:name="Medium Grid 3 Accent 5" w:semiHidden="0" w:uiPriority="69" w:unhideWhenUsed="0"/>
-    <w:lsdException w:name="Dark List Accent 5" w:semiHidden="0" w:uiPriority="70" w:unhideWhenUsed="0"/>
-    <w:lsdException w:name="Colorful Shading Accent 5" w:semiHidden="0" w:uiPriority="71" w:unhideWhenUsed="0"/>
-    <w:lsdException w:name="Colorful List Accent 5" w:semiHidden="0" w:uiPriority="72" w:unhideWhenUsed="0"/>
-    <w:lsdException w:name="Colorful Grid Accent 5" w:semiHidden="0" w:uiPriority="73" w:unhideWhenUsed="0"/>
-    <w:lsdException w:name="Light Shading Accent 6" w:semiHidden="0" w:uiPriority="60" w:unhideWhenUsed="0"/>
-    <w:lsdException w:name="Light List Accent 6" w:semiHidden="0" w:uiPriority="61" w:unhideWhenUsed="0"/>
-    <w:lsdException w:name="Light Grid Accent 6" w:semiHidden="0" w:uiPriority="62" w:unhideWhenUsed="0"/>
-    <w:lsdException w:name="Medium Shading 1 Accent 6" w:semiHidden="0" w:uiPriority="63" w:unhideWhenUsed="0"/>
-    <w:lsdException w:name="Medium Shading 2 Accent 6" w:semiHidden="0" w:uiPriority="64" w:unhideWhenUsed="0"/>
-    <w:lsdException w:name="Medium List 1 Accent 6" w:semiHidden="0" w:uiPriority="65" w:unhideWhenUsed="0"/>
-    <w:lsdException w:name="Medium List 2 Accent 6" w:semiHidden="0" w:uiPriority="66" w:unhideWhenUsed="0"/>
-    <w:lsdException w:name="Medium Grid 1 Accent 6" w:semiHidden="0" w:uiPriority="67" w:unhideWhenUsed="0"/>
-    <w:lsdException w:name="Medium Grid 2 Accent 6" w:semiHidden="0" w:uiPriority="68" w:unhideWhenUsed="0"/>
-    <w:lsdException w:name="Medium Grid 3 Accent 6" w:semiHidden="0" w:uiPriority="69" w:unhideWhenUsed="0"/>
-    <w:lsdException w:name="Dark List Accent 6" w:semiHidden="0" w:uiPriority="70" w:unhideWhenUsed="0"/>
-    <w:lsdException w:name="Colorful Shading Accent 6" w:semiHidden="0" w:uiPriority="71" w:unhideWhenUsed="0"/>
-    <w:lsdException w:name="Colorful List Accent 6" w:semiHidden="0" w:uiPriority="72" w:unhideWhenUsed="0"/>
-    <w:lsdException w:name="Colorful Grid Accent 6" w:semiHidden="0" w:uiPriority="73" w:unhideWhenUsed="0"/>
-    <w:lsdException w:name="Subtle Emphasis" w:semiHidden="0" w:uiPriority="19" w:unhideWhenUsed="0" w:qFormat="1"/>
-    <w:lsdException w:name="Intense Emphasis" w:semiHidden="0" w:uiPriority="21" w:unhideWhenUsed="0" w:qFormat="1"/>
-    <w:lsdException w:name="Subtle Reference" w:semiHidden="0" w:uiPriority="31" w:unhideWhenUsed="0" w:qFormat="1"/>
-    <w:lsdException w:name="Intense Reference" w:semiHidden="0" w:uiPriority="32" w:unhideWhenUsed="0" w:qFormat="1"/>
-    <w:lsdException w:name="Book Title" w:semiHidden="0" w:uiPriority="33" w:unhideWhenUsed="0" w:qFormat="1"/>
-    <w:lsdException w:name="Bibliography" w:uiPriority="37"/>
-    <w:lsdException w:name="TOC Heading" w:uiPriority="39" w:qFormat="1"/>
-  </w:latentStyles>
-  <w:style w:type="paragraph" w:default="1" w:styleId="Normal">
-    <w:name w:val="Normal"/>
-    <w:qFormat/>
-  </w:style>
-  <w:style w:type="character" w:default="1" w:styleId="DefaultParagraphFont">
-    <w:name w:val="Default Paragraph Font"/>
-    <w:uiPriority w:val="1"/>
-    <w:semiHidden/>
-    <w:unhideWhenUsed/>
-  </w:style>
-  <w:style w:type="table" w:default="1" w:styleId="TableNormal">
-    <w:name w:val="Normal Table"/>
-    <w:uiPriority w:val="99"/>
-    <w:semiHidden/>
-    <w:unhideWhenUsed/>
-    <w:tblPr>
-      <w:tblInd w:w="0" w:type="dxa"/>
-      <w:tblCellMar>
-        <w:top w:w="0" w:type="dxa"/>
-        <w:left w:w="108" w:type="dxa"/>
-        <w:bottom w:w="0" w:type="dxa"/>
-        <w:right w:w="108" w:type="dxa"/>
-      </w:tblCellMar>
-    </w:tblPr>
-  </w:style>
-  <w:style w:type="numbering" w:default="1" w:styleId="NoList">
-    <w:name w:val="No List"/>
-    <w:uiPriority w:val="99"/>
-    <w:semiHidden/>
-    <w:unhideWhenUsed/>
-  </w:style>
-  <w:style w:type="paragraph" w:styleId="ListParagraph">
-    <w:name w:val="List Paragraph"/>
-    <w:basedOn w:val="Normal"/>
-    <w:uiPriority w:val="34"/>
-    <w:qFormat/>
-    <w:rsid w:val="00051881"/>
-    <w:pPr>
-      <w:ind w:left="720"/>
-      <w:contextualSpacing/>
-    </w:pPr>
-  </w:style>
-  <w:style w:type="table" w:styleId="TableGrid">
-    <w:name w:val="Table Grid"/>
-    <w:basedOn w:val="TableNormal"/>
-    <w:uiPriority w:val="59"/>
-    <w:rsid w:val="00211806"/>
-    <w:pPr>
-      <w:spacing w:after="0" w:line="240" w:lineRule="auto"/>
-    </w:pPr>
-    <w:rPr>
-      <w:rFonts w:eastAsiaTheme="minorEastAsia"/>
-      <w:sz w:val="24"/>
-      <w:szCs w:val="24"/>
-    </w:rPr>
-    <w:tblPr>
-      <w:tblInd w:w="0" w:type="dxa"/>
-      <w:tblBorders>
-        <w:top w:val="single" w:sz="4" w:space="0" w:color="auto"/>
-        <w:left w:val="single" w:sz="4" w:space="0" w:color="auto"/>
-        <w:bottom w:val="single" w:sz="4" w:space="0" w:color="auto"/>
-        <w:right w:val="single" w:sz="4" w:space="0" w:color="auto"/>
-        <w:insideH w:val="single" w:sz="4" w:space="0" w:color="auto"/>
-        <w:insideV w:val="single" w:sz="4" w:space="0" w:color="auto"/>
-      </w:tblBorders>
-      <w:tblCellMar>
-        <w:top w:w="0" w:type="dxa"/>
-        <w:left w:w="108" w:type="dxa"/>
-        <w:bottom w:w="0" w:type="dxa"/>
-        <w:right w:w="108" w:type="dxa"/>
-      </w:tblCellMar>
     </w:tblPr>
   </w:style>
 </w:styles>
@@ -1825,7 +1943,7 @@
   <a:extraClrSchemeLst/>
   <a:extLst>
     <a:ext uri="{05A4C25C-085E-4340-85A3-A5531E510DB2}">
-      <thm15:themeFamily xmlns="" xmlns:thm15="http://schemas.microsoft.com/office/thememl/2012/main" name="Office Theme" id="{62F939B6-93AF-4DB8-9C6B-D6C7DFDC589F}" vid="{4A3C46E8-61CC-4603-A589-7422A47A8E4A}"/>
+      <thm15:themeFamily xmlns:thm15="http://schemas.microsoft.com/office/thememl/2012/main" name="Office Theme" id="{62F939B6-93AF-4DB8-9C6B-D6C7DFDC589F}" vid="{4A3C46E8-61CC-4603-A589-7422A47A8E4A}"/>
     </a:ext>
   </a:extLst>
 </a:theme>

</xml_diff>